<commit_message>
Fixed bug and refactored code into functions
</commit_message>
<xml_diff>
--- a/Project Notes (stuff learned).docx
+++ b/Project Notes (stuff learned).docx
@@ -247,6 +247,1598 @@
         </w:rPr>
         <w:t xml:space="preserve"> </w:t>
       </w:r>
+    </w:p>
+    <w:p>
+      <w:pPr>
+        <w:rPr>
+          <w:color w:val="FF0000"/>
+          <w:sz w:val="28"/>
+          <w:szCs w:val="28"/>
+        </w:rPr>
+      </w:pPr>
+    </w:p>
+    <w:p>
+      <w:pPr>
+        <w:rPr>
+          <w:b/>
+          <w:bCs/>
+          <w:color w:val="000000" w:themeColor="text1"/>
+          <w:sz w:val="32"/>
+          <w:szCs w:val="32"/>
+          <w:u w:val="single"/>
+        </w:rPr>
+      </w:pPr>
+      <w:r>
+        <w:rPr>
+          <w:b/>
+          <w:bCs/>
+          <w:color w:val="000000" w:themeColor="text1"/>
+          <w:sz w:val="32"/>
+          <w:szCs w:val="32"/>
+          <w:u w:val="single"/>
+        </w:rPr>
+        <w:t xml:space="preserve">To “Clamp” a value within bounds: </w:t>
+      </w:r>
+    </w:p>
+    <w:p>
+      <w:pPr>
+        <w:rPr>
+          <w:color w:val="000000" w:themeColor="text1"/>
+          <w:sz w:val="28"/>
+          <w:szCs w:val="28"/>
+        </w:rPr>
+      </w:pPr>
+      <w:r>
+        <w:rPr>
+          <w:color w:val="000000" w:themeColor="text1"/>
+          <w:sz w:val="28"/>
+          <w:szCs w:val="28"/>
+        </w:rPr>
+        <w:t>Use something like in __</w:t>
+      </w:r>
+      <w:proofErr w:type="spellStart"/>
+      <w:r>
+        <w:rPr>
+          <w:color w:val="000000" w:themeColor="text1"/>
+          <w:sz w:val="28"/>
+          <w:szCs w:val="28"/>
+        </w:rPr>
+        <w:t>init</w:t>
+      </w:r>
+      <w:proofErr w:type="spellEnd"/>
+      <w:r>
+        <w:rPr>
+          <w:color w:val="000000" w:themeColor="text1"/>
+          <w:sz w:val="28"/>
+          <w:szCs w:val="28"/>
+        </w:rPr>
+        <w:t xml:space="preserve">__: </w:t>
+      </w:r>
+    </w:p>
+    <w:p>
+      <w:pPr>
+        <w:pStyle w:val="ListParagraph"/>
+        <w:numPr>
+          <w:ilvl w:val="0"/>
+          <w:numId w:val="2"/>
+        </w:numPr>
+        <w:rPr>
+          <w:color w:val="FF0000"/>
+          <w:sz w:val="28"/>
+          <w:szCs w:val="28"/>
+        </w:rPr>
+      </w:pPr>
+      <w:proofErr w:type="spellStart"/>
+      <w:proofErr w:type="gramStart"/>
+      <w:r>
+        <w:rPr>
+          <w:color w:val="FF0000"/>
+          <w:sz w:val="28"/>
+          <w:szCs w:val="28"/>
+        </w:rPr>
+        <w:t>self.current</w:t>
+      </w:r>
+      <w:proofErr w:type="gramEnd"/>
+      <w:r>
+        <w:rPr>
+          <w:color w:val="FF0000"/>
+          <w:sz w:val="28"/>
+          <w:szCs w:val="28"/>
+        </w:rPr>
+        <w:t>_hp</w:t>
+      </w:r>
+      <w:proofErr w:type="spellEnd"/>
+      <w:r>
+        <w:rPr>
+          <w:color w:val="FF0000"/>
+          <w:sz w:val="28"/>
+          <w:szCs w:val="28"/>
+        </w:rPr>
+        <w:t xml:space="preserve"> = min(</w:t>
+      </w:r>
+      <w:proofErr w:type="spellStart"/>
+      <w:r>
+        <w:rPr>
+          <w:color w:val="FF0000"/>
+          <w:sz w:val="28"/>
+          <w:szCs w:val="28"/>
+        </w:rPr>
+        <w:t>self.current_hp</w:t>
+      </w:r>
+      <w:proofErr w:type="spellEnd"/>
+      <w:r>
+        <w:rPr>
+          <w:color w:val="FF0000"/>
+          <w:sz w:val="28"/>
+          <w:szCs w:val="28"/>
+        </w:rPr>
+        <w:t xml:space="preserve">, </w:t>
+      </w:r>
+      <w:r>
+        <w:rPr>
+          <w:color w:val="FF0000"/>
+          <w:sz w:val="28"/>
+          <w:szCs w:val="28"/>
+        </w:rPr>
+        <w:t>, chosen-value</w:t>
+      </w:r>
+      <w:r>
+        <w:rPr>
+          <w:color w:val="FF0000"/>
+          <w:sz w:val="28"/>
+          <w:szCs w:val="28"/>
+        </w:rPr>
+        <w:t>)</w:t>
+      </w:r>
+    </w:p>
+    <w:p>
+      <w:pPr>
+        <w:rPr>
+          <w:color w:val="000000" w:themeColor="text1"/>
+          <w:sz w:val="28"/>
+          <w:szCs w:val="28"/>
+        </w:rPr>
+      </w:pPr>
+      <w:r>
+        <w:rPr>
+          <w:color w:val="000000" w:themeColor="text1"/>
+          <w:sz w:val="28"/>
+          <w:szCs w:val="28"/>
+        </w:rPr>
+        <w:t xml:space="preserve">In </w:t>
+      </w:r>
+      <w:proofErr w:type="gramStart"/>
+      <w:r>
+        <w:rPr>
+          <w:color w:val="000000" w:themeColor="text1"/>
+          <w:sz w:val="28"/>
+          <w:szCs w:val="28"/>
+        </w:rPr>
+        <w:t>this contexts</w:t>
+      </w:r>
+      <w:proofErr w:type="gramEnd"/>
+      <w:r>
+        <w:rPr>
+          <w:color w:val="000000" w:themeColor="text1"/>
+          <w:sz w:val="28"/>
+          <w:szCs w:val="28"/>
+        </w:rPr>
+        <w:t xml:space="preserve"> it means: “If current HP goes beyond “chosen-value”, set it to “chosen-value”. </w:t>
+      </w:r>
+    </w:p>
+    <w:p>
+      <w:pPr>
+        <w:rPr>
+          <w:color w:val="000000" w:themeColor="text1"/>
+          <w:sz w:val="28"/>
+          <w:szCs w:val="28"/>
+        </w:rPr>
+      </w:pPr>
+      <w:r>
+        <w:rPr>
+          <w:color w:val="000000" w:themeColor="text1"/>
+          <w:sz w:val="28"/>
+          <w:szCs w:val="28"/>
+        </w:rPr>
+        <w:t xml:space="preserve">What is </w:t>
+      </w:r>
+      <w:proofErr w:type="gramStart"/>
+      <w:r>
+        <w:rPr>
+          <w:color w:val="000000" w:themeColor="text1"/>
+          <w:sz w:val="28"/>
+          <w:szCs w:val="28"/>
+        </w:rPr>
+        <w:t>actually happening</w:t>
+      </w:r>
+      <w:proofErr w:type="gramEnd"/>
+      <w:r>
+        <w:rPr>
+          <w:color w:val="000000" w:themeColor="text1"/>
+          <w:sz w:val="28"/>
+          <w:szCs w:val="28"/>
+        </w:rPr>
+        <w:t xml:space="preserve">: “Whichever of these is smaller, choose that one” </w:t>
+      </w:r>
+    </w:p>
+    <w:p>
+      <w:pPr>
+        <w:rPr>
+          <w:color w:val="000000" w:themeColor="text1"/>
+          <w:sz w:val="28"/>
+          <w:szCs w:val="28"/>
+        </w:rPr>
+      </w:pPr>
+    </w:p>
+    <w:p>
+      <w:pPr>
+        <w:rPr>
+          <w:sz w:val="28"/>
+          <w:szCs w:val="28"/>
+        </w:rPr>
+      </w:pPr>
+    </w:p>
+    <w:p>
+      <w:pPr>
+        <w:spacing w:before="100" w:beforeAutospacing="1" w:after="100" w:afterAutospacing="1"/>
+        <w:outlineLvl w:val="2"/>
+        <w:rPr>
+          <w:rFonts w:ascii="Times New Roman" w:eastAsia="Times New Roman" w:hAnsi="Times New Roman" w:cs="Times New Roman"/>
+          <w:b/>
+          <w:bCs/>
+          <w:sz w:val="27"/>
+          <w:szCs w:val="27"/>
+          <w:lang w:eastAsia="en-GB"/>
+        </w:rPr>
+      </w:pPr>
+      <w:r>
+        <w:rPr>
+          <w:rFonts w:ascii="Apple Color Emoji" w:eastAsia="Times New Roman" w:hAnsi="Apple Color Emoji" w:cs="Apple Color Emoji"/>
+          <w:b/>
+          <w:bCs/>
+          <w:sz w:val="27"/>
+          <w:szCs w:val="27"/>
+          <w:lang w:eastAsia="en-GB"/>
+        </w:rPr>
+        <w:t>✅</w:t>
+      </w:r>
+      <w:r>
+        <w:rPr>
+          <w:rFonts w:ascii="Times New Roman" w:eastAsia="Times New Roman" w:hAnsi="Times New Roman" w:cs="Times New Roman"/>
+          <w:b/>
+          <w:bCs/>
+          <w:sz w:val="27"/>
+          <w:szCs w:val="27"/>
+          <w:lang w:eastAsia="en-GB"/>
+        </w:rPr>
+        <w:t xml:space="preserve"> </w:t>
+      </w:r>
+      <w:r>
+        <w:rPr>
+          <w:rFonts w:asciiTheme="majorHAnsi" w:eastAsia="Times New Roman" w:hAnsiTheme="majorHAnsi" w:cstheme="majorHAnsi"/>
+          <w:b/>
+          <w:bCs/>
+          <w:sz w:val="28"/>
+          <w:szCs w:val="28"/>
+          <w:lang w:eastAsia="en-GB"/>
+        </w:rPr>
+        <w:t xml:space="preserve">Calling a Function </w:t>
+      </w:r>
+      <w:r>
+        <w:rPr>
+          <w:rFonts w:asciiTheme="majorHAnsi" w:eastAsia="Times New Roman" w:hAnsiTheme="majorHAnsi" w:cstheme="majorHAnsi"/>
+          <w:b/>
+          <w:bCs/>
+          <w:i/>
+          <w:iCs/>
+          <w:sz w:val="28"/>
+          <w:szCs w:val="28"/>
+          <w:u w:val="single"/>
+          <w:lang w:eastAsia="en-GB"/>
+        </w:rPr>
+        <w:t>WITHOUT</w:t>
+      </w:r>
+      <w:r>
+        <w:rPr>
+          <w:rFonts w:asciiTheme="majorHAnsi" w:eastAsia="Times New Roman" w:hAnsiTheme="majorHAnsi" w:cstheme="majorHAnsi"/>
+          <w:b/>
+          <w:bCs/>
+          <w:sz w:val="28"/>
+          <w:szCs w:val="28"/>
+          <w:lang w:eastAsia="en-GB"/>
+        </w:rPr>
+        <w:t xml:space="preserve"> return</w:t>
+      </w:r>
+    </w:p>
+    <w:p>
+      <w:pPr>
+        <w:numPr>
+          <w:ilvl w:val="0"/>
+          <w:numId w:val="3"/>
+        </w:numPr>
+        <w:spacing w:before="100" w:beforeAutospacing="1" w:after="100" w:afterAutospacing="1"/>
+        <w:rPr>
+          <w:rFonts w:ascii="Times New Roman" w:eastAsia="Times New Roman" w:hAnsi="Times New Roman" w:cs="Times New Roman"/>
+          <w:sz w:val="28"/>
+          <w:szCs w:val="28"/>
+          <w:lang w:eastAsia="en-GB"/>
+        </w:rPr>
+      </w:pPr>
+      <w:r>
+        <w:rPr>
+          <w:rFonts w:ascii="Times New Roman" w:eastAsia="Times New Roman" w:hAnsi="Times New Roman" w:cs="Times New Roman"/>
+          <w:sz w:val="28"/>
+          <w:szCs w:val="28"/>
+          <w:lang w:eastAsia="en-GB"/>
+        </w:rPr>
+        <w:t>The code inside the function runs.</w:t>
+      </w:r>
+    </w:p>
+    <w:p>
+      <w:pPr>
+        <w:numPr>
+          <w:ilvl w:val="0"/>
+          <w:numId w:val="3"/>
+        </w:numPr>
+        <w:spacing w:before="100" w:beforeAutospacing="1" w:after="100" w:afterAutospacing="1"/>
+        <w:rPr>
+          <w:rFonts w:ascii="Times New Roman" w:eastAsia="Times New Roman" w:hAnsi="Times New Roman" w:cs="Times New Roman"/>
+          <w:sz w:val="28"/>
+          <w:szCs w:val="28"/>
+          <w:lang w:eastAsia="en-GB"/>
+        </w:rPr>
+      </w:pPr>
+      <w:r>
+        <w:rPr>
+          <w:rFonts w:ascii="Times New Roman" w:eastAsia="Times New Roman" w:hAnsi="Times New Roman" w:cs="Times New Roman"/>
+          <w:sz w:val="28"/>
+          <w:szCs w:val="28"/>
+          <w:lang w:eastAsia="en-GB"/>
+        </w:rPr>
+        <w:t xml:space="preserve">Any </w:t>
+      </w:r>
+      <w:proofErr w:type="gramStart"/>
+      <w:r>
+        <w:rPr>
+          <w:rFonts w:ascii="Courier New" w:eastAsia="Times New Roman" w:hAnsi="Courier New" w:cs="Courier New"/>
+          <w:sz w:val="21"/>
+          <w:szCs w:val="21"/>
+          <w:lang w:eastAsia="en-GB"/>
+        </w:rPr>
+        <w:t>print(</w:t>
+      </w:r>
+      <w:proofErr w:type="gramEnd"/>
+      <w:r>
+        <w:rPr>
+          <w:rFonts w:ascii="Courier New" w:eastAsia="Times New Roman" w:hAnsi="Courier New" w:cs="Courier New"/>
+          <w:sz w:val="21"/>
+          <w:szCs w:val="21"/>
+          <w:lang w:eastAsia="en-GB"/>
+        </w:rPr>
+        <w:t>)</w:t>
+      </w:r>
+      <w:r>
+        <w:rPr>
+          <w:rFonts w:ascii="Times New Roman" w:eastAsia="Times New Roman" w:hAnsi="Times New Roman" w:cs="Times New Roman"/>
+          <w:sz w:val="28"/>
+          <w:szCs w:val="28"/>
+          <w:lang w:eastAsia="en-GB"/>
+        </w:rPr>
+        <w:t>, updates to objects, or side effects still happen.</w:t>
+      </w:r>
+    </w:p>
+    <w:p>
+      <w:pPr>
+        <w:numPr>
+          <w:ilvl w:val="0"/>
+          <w:numId w:val="3"/>
+        </w:numPr>
+        <w:spacing w:before="100" w:beforeAutospacing="1" w:after="100" w:afterAutospacing="1"/>
+        <w:rPr>
+          <w:rFonts w:ascii="Times New Roman" w:eastAsia="Times New Roman" w:hAnsi="Times New Roman" w:cs="Times New Roman"/>
+          <w:sz w:val="28"/>
+          <w:szCs w:val="28"/>
+          <w:lang w:eastAsia="en-GB"/>
+        </w:rPr>
+      </w:pPr>
+      <w:r>
+        <w:rPr>
+          <w:rFonts w:ascii="Times New Roman" w:eastAsia="Times New Roman" w:hAnsi="Times New Roman" w:cs="Times New Roman"/>
+          <w:sz w:val="28"/>
+          <w:szCs w:val="28"/>
+          <w:lang w:eastAsia="en-GB"/>
+        </w:rPr>
+        <w:t xml:space="preserve">But nothing is passed back — the function's result is </w:t>
+      </w:r>
+      <w:r>
+        <w:rPr>
+          <w:rFonts w:ascii="Courier New" w:eastAsia="Times New Roman" w:hAnsi="Courier New" w:cs="Courier New"/>
+          <w:sz w:val="21"/>
+          <w:szCs w:val="21"/>
+          <w:lang w:eastAsia="en-GB"/>
+        </w:rPr>
+        <w:t>None</w:t>
+      </w:r>
+      <w:r>
+        <w:rPr>
+          <w:rFonts w:ascii="Times New Roman" w:eastAsia="Times New Roman" w:hAnsi="Times New Roman" w:cs="Times New Roman"/>
+          <w:sz w:val="28"/>
+          <w:szCs w:val="28"/>
+          <w:lang w:eastAsia="en-GB"/>
+        </w:rPr>
+        <w:t>.</w:t>
+      </w:r>
+    </w:p>
+    <w:p>
+      <w:pPr>
+        <w:numPr>
+          <w:ilvl w:val="0"/>
+          <w:numId w:val="3"/>
+        </w:numPr>
+        <w:spacing w:before="100" w:beforeAutospacing="1" w:after="100" w:afterAutospacing="1"/>
+        <w:rPr>
+          <w:rFonts w:ascii="Times New Roman" w:eastAsia="Times New Roman" w:hAnsi="Times New Roman" w:cs="Times New Roman"/>
+          <w:sz w:val="28"/>
+          <w:szCs w:val="28"/>
+          <w:lang w:eastAsia="en-GB"/>
+        </w:rPr>
+      </w:pPr>
+      <w:r>
+        <w:rPr>
+          <w:rFonts w:ascii="Times New Roman" w:eastAsia="Times New Roman" w:hAnsi="Times New Roman" w:cs="Times New Roman"/>
+          <w:sz w:val="28"/>
+          <w:szCs w:val="28"/>
+          <w:lang w:eastAsia="en-GB"/>
+        </w:rPr>
+        <w:t xml:space="preserve">If you try to assign or check it, you’re working with </w:t>
+      </w:r>
+      <w:r>
+        <w:rPr>
+          <w:rFonts w:ascii="Courier New" w:eastAsia="Times New Roman" w:hAnsi="Courier New" w:cs="Courier New"/>
+          <w:sz w:val="21"/>
+          <w:szCs w:val="21"/>
+          <w:lang w:eastAsia="en-GB"/>
+        </w:rPr>
+        <w:t>None</w:t>
+      </w:r>
+      <w:r>
+        <w:rPr>
+          <w:rFonts w:ascii="Times New Roman" w:eastAsia="Times New Roman" w:hAnsi="Times New Roman" w:cs="Times New Roman"/>
+          <w:sz w:val="28"/>
+          <w:szCs w:val="28"/>
+          <w:lang w:eastAsia="en-GB"/>
+        </w:rPr>
+        <w:t>.</w:t>
+      </w:r>
+    </w:p>
+    <w:p>
+      <w:pPr>
+        <w:spacing w:before="100" w:beforeAutospacing="1" w:after="100" w:afterAutospacing="1"/>
+        <w:ind w:left="360"/>
+        <w:rPr>
+          <w:rFonts w:ascii="Times New Roman" w:eastAsia="Times New Roman" w:hAnsi="Times New Roman" w:cs="Times New Roman"/>
+          <w:sz w:val="28"/>
+          <w:szCs w:val="28"/>
+          <w:lang w:eastAsia="en-GB"/>
+        </w:rPr>
+      </w:pPr>
+      <w:r>
+        <w:rPr>
+          <w:rFonts w:ascii="Times New Roman" w:eastAsia="Times New Roman" w:hAnsi="Times New Roman" w:cs="Times New Roman"/>
+          <w:sz w:val="28"/>
+          <w:szCs w:val="28"/>
+          <w:lang w:eastAsia="en-GB"/>
+        </w:rPr>
+        <w:t>EG:</w:t>
+      </w:r>
+    </w:p>
+    <w:p>
+      <w:pPr>
+        <w:tabs>
+          <w:tab w:val="left" w:pos="5460"/>
+        </w:tabs>
+        <w:rPr>
+          <w:rFonts w:ascii="Courier New" w:hAnsi="Courier New" w:cs="Courier New"/>
+          <w:sz w:val="28"/>
+          <w:szCs w:val="28"/>
+        </w:rPr>
+      </w:pPr>
+      <w:r>
+        <w:rPr>
+          <w:rFonts w:ascii="Courier New" w:hAnsi="Courier New" w:cs="Courier New"/>
+          <w:sz w:val="28"/>
+          <w:szCs w:val="28"/>
+        </w:rPr>
+        <w:t xml:space="preserve">def </w:t>
+      </w:r>
+      <w:proofErr w:type="spellStart"/>
+      <w:r>
+        <w:rPr>
+          <w:rFonts w:ascii="Courier New" w:hAnsi="Courier New" w:cs="Courier New"/>
+          <w:sz w:val="28"/>
+          <w:szCs w:val="28"/>
+        </w:rPr>
+        <w:t>say_</w:t>
+      </w:r>
+      <w:proofErr w:type="gramStart"/>
+      <w:r>
+        <w:rPr>
+          <w:rFonts w:ascii="Courier New" w:hAnsi="Courier New" w:cs="Courier New"/>
+          <w:sz w:val="28"/>
+          <w:szCs w:val="28"/>
+        </w:rPr>
+        <w:t>hello</w:t>
+      </w:r>
+      <w:proofErr w:type="spellEnd"/>
+      <w:r>
+        <w:rPr>
+          <w:rFonts w:ascii="Courier New" w:hAnsi="Courier New" w:cs="Courier New"/>
+          <w:sz w:val="28"/>
+          <w:szCs w:val="28"/>
+        </w:rPr>
+        <w:t>(</w:t>
+      </w:r>
+      <w:proofErr w:type="gramEnd"/>
+      <w:r>
+        <w:rPr>
+          <w:rFonts w:ascii="Courier New" w:hAnsi="Courier New" w:cs="Courier New"/>
+          <w:sz w:val="28"/>
+          <w:szCs w:val="28"/>
+        </w:rPr>
+        <w:t>):</w:t>
+      </w:r>
+    </w:p>
+    <w:p>
+      <w:pPr>
+        <w:tabs>
+          <w:tab w:val="left" w:pos="5460"/>
+        </w:tabs>
+        <w:rPr>
+          <w:rFonts w:ascii="Courier New" w:hAnsi="Courier New" w:cs="Courier New"/>
+          <w:sz w:val="28"/>
+          <w:szCs w:val="28"/>
+        </w:rPr>
+      </w:pPr>
+      <w:r>
+        <w:rPr>
+          <w:rFonts w:ascii="Courier New" w:hAnsi="Courier New" w:cs="Courier New"/>
+          <w:sz w:val="28"/>
+          <w:szCs w:val="28"/>
+        </w:rPr>
+        <w:t xml:space="preserve">    print("Hello!")</w:t>
+      </w:r>
+    </w:p>
+    <w:p>
+      <w:pPr>
+        <w:tabs>
+          <w:tab w:val="left" w:pos="5460"/>
+        </w:tabs>
+        <w:rPr>
+          <w:rFonts w:ascii="Courier New" w:hAnsi="Courier New" w:cs="Courier New"/>
+          <w:sz w:val="28"/>
+          <w:szCs w:val="28"/>
+        </w:rPr>
+      </w:pPr>
+    </w:p>
+    <w:p>
+      <w:pPr>
+        <w:tabs>
+          <w:tab w:val="left" w:pos="5460"/>
+        </w:tabs>
+        <w:rPr>
+          <w:rFonts w:ascii="Courier New" w:hAnsi="Courier New" w:cs="Courier New"/>
+          <w:sz w:val="28"/>
+          <w:szCs w:val="28"/>
+        </w:rPr>
+      </w:pPr>
+      <w:r>
+        <w:rPr>
+          <w:rFonts w:ascii="Courier New" w:hAnsi="Courier New" w:cs="Courier New"/>
+          <w:sz w:val="28"/>
+          <w:szCs w:val="28"/>
+        </w:rPr>
+        <w:t xml:space="preserve">result = </w:t>
+      </w:r>
+      <w:proofErr w:type="spellStart"/>
+      <w:r>
+        <w:rPr>
+          <w:rFonts w:ascii="Courier New" w:hAnsi="Courier New" w:cs="Courier New"/>
+          <w:sz w:val="28"/>
+          <w:szCs w:val="28"/>
+        </w:rPr>
+        <w:t>say_</w:t>
+      </w:r>
+      <w:proofErr w:type="gramStart"/>
+      <w:r>
+        <w:rPr>
+          <w:rFonts w:ascii="Courier New" w:hAnsi="Courier New" w:cs="Courier New"/>
+          <w:sz w:val="28"/>
+          <w:szCs w:val="28"/>
+        </w:rPr>
+        <w:t>hello</w:t>
+      </w:r>
+      <w:proofErr w:type="spellEnd"/>
+      <w:r>
+        <w:rPr>
+          <w:rFonts w:ascii="Courier New" w:hAnsi="Courier New" w:cs="Courier New"/>
+          <w:sz w:val="28"/>
+          <w:szCs w:val="28"/>
+        </w:rPr>
+        <w:t>(</w:t>
+      </w:r>
+      <w:proofErr w:type="gramEnd"/>
+      <w:r>
+        <w:rPr>
+          <w:rFonts w:ascii="Courier New" w:hAnsi="Courier New" w:cs="Courier New"/>
+          <w:sz w:val="28"/>
+          <w:szCs w:val="28"/>
+        </w:rPr>
+        <w:t>)   # Prints "Hello!", but result == None</w:t>
+      </w:r>
+    </w:p>
+    <w:p>
+      <w:pPr>
+        <w:tabs>
+          <w:tab w:val="left" w:pos="5460"/>
+        </w:tabs>
+        <w:rPr>
+          <w:sz w:val="28"/>
+          <w:szCs w:val="28"/>
+        </w:rPr>
+      </w:pPr>
+    </w:p>
+    <w:p>
+      <w:pPr>
+        <w:spacing w:before="100" w:beforeAutospacing="1" w:after="100" w:afterAutospacing="1"/>
+        <w:outlineLvl w:val="2"/>
+        <w:rPr>
+          <w:rFonts w:ascii="Times New Roman" w:eastAsia="Times New Roman" w:hAnsi="Times New Roman" w:cs="Times New Roman"/>
+          <w:b/>
+          <w:bCs/>
+          <w:sz w:val="27"/>
+          <w:szCs w:val="27"/>
+          <w:lang w:eastAsia="en-GB"/>
+        </w:rPr>
+      </w:pPr>
+      <w:r>
+        <w:rPr>
+          <w:rFonts w:ascii="Apple Color Emoji" w:eastAsia="Times New Roman" w:hAnsi="Apple Color Emoji" w:cs="Apple Color Emoji"/>
+          <w:b/>
+          <w:bCs/>
+          <w:sz w:val="27"/>
+          <w:szCs w:val="27"/>
+          <w:lang w:eastAsia="en-GB"/>
+        </w:rPr>
+        <w:t>✅</w:t>
+      </w:r>
+      <w:r>
+        <w:rPr>
+          <w:rFonts w:ascii="Times New Roman" w:eastAsia="Times New Roman" w:hAnsi="Times New Roman" w:cs="Times New Roman"/>
+          <w:b/>
+          <w:bCs/>
+          <w:sz w:val="27"/>
+          <w:szCs w:val="27"/>
+          <w:lang w:eastAsia="en-GB"/>
+        </w:rPr>
+        <w:t xml:space="preserve"> </w:t>
+      </w:r>
+      <w:r>
+        <w:rPr>
+          <w:rFonts w:asciiTheme="majorHAnsi" w:eastAsia="Times New Roman" w:hAnsiTheme="majorHAnsi" w:cstheme="majorHAnsi"/>
+          <w:b/>
+          <w:bCs/>
+          <w:sz w:val="28"/>
+          <w:szCs w:val="28"/>
+          <w:lang w:eastAsia="en-GB"/>
+        </w:rPr>
+        <w:t xml:space="preserve">Calling a Function </w:t>
+      </w:r>
+      <w:r>
+        <w:rPr>
+          <w:rFonts w:asciiTheme="majorHAnsi" w:eastAsia="Times New Roman" w:hAnsiTheme="majorHAnsi" w:cstheme="majorHAnsi"/>
+          <w:b/>
+          <w:bCs/>
+          <w:i/>
+          <w:iCs/>
+          <w:sz w:val="28"/>
+          <w:szCs w:val="28"/>
+          <w:u w:val="single"/>
+          <w:lang w:eastAsia="en-GB"/>
+        </w:rPr>
+        <w:t xml:space="preserve">WITH </w:t>
+      </w:r>
+      <w:r>
+        <w:rPr>
+          <w:rFonts w:asciiTheme="majorHAnsi" w:eastAsia="Times New Roman" w:hAnsiTheme="majorHAnsi" w:cstheme="majorHAnsi"/>
+          <w:b/>
+          <w:bCs/>
+          <w:sz w:val="28"/>
+          <w:szCs w:val="28"/>
+          <w:lang w:eastAsia="en-GB"/>
+        </w:rPr>
+        <w:t>return</w:t>
+      </w:r>
+    </w:p>
+    <w:p>
+      <w:pPr>
+        <w:numPr>
+          <w:ilvl w:val="0"/>
+          <w:numId w:val="4"/>
+        </w:numPr>
+        <w:spacing w:before="100" w:beforeAutospacing="1" w:after="100" w:afterAutospacing="1"/>
+        <w:rPr>
+          <w:rFonts w:ascii="Times New Roman" w:eastAsia="Times New Roman" w:hAnsi="Times New Roman" w:cs="Times New Roman"/>
+          <w:sz w:val="32"/>
+          <w:szCs w:val="32"/>
+          <w:lang w:eastAsia="en-GB"/>
+        </w:rPr>
+      </w:pPr>
+      <w:r>
+        <w:rPr>
+          <w:rFonts w:ascii="Times New Roman" w:eastAsia="Times New Roman" w:hAnsi="Times New Roman" w:cs="Times New Roman"/>
+          <w:sz w:val="32"/>
+          <w:szCs w:val="32"/>
+          <w:lang w:eastAsia="en-GB"/>
+        </w:rPr>
+        <w:lastRenderedPageBreak/>
+        <w:t xml:space="preserve">The code runs </w:t>
+      </w:r>
+      <w:r>
+        <w:rPr>
+          <w:rFonts w:ascii="Times New Roman" w:eastAsia="Times New Roman" w:hAnsi="Times New Roman" w:cs="Times New Roman"/>
+          <w:i/>
+          <w:iCs/>
+          <w:sz w:val="32"/>
+          <w:szCs w:val="32"/>
+          <w:lang w:eastAsia="en-GB"/>
+        </w:rPr>
+        <w:t>and</w:t>
+      </w:r>
+      <w:r>
+        <w:rPr>
+          <w:rFonts w:ascii="Times New Roman" w:eastAsia="Times New Roman" w:hAnsi="Times New Roman" w:cs="Times New Roman"/>
+          <w:sz w:val="32"/>
+          <w:szCs w:val="32"/>
+          <w:lang w:eastAsia="en-GB"/>
+        </w:rPr>
+        <w:t xml:space="preserve"> sends a value back to the caller.</w:t>
+      </w:r>
+    </w:p>
+    <w:p>
+      <w:pPr>
+        <w:numPr>
+          <w:ilvl w:val="0"/>
+          <w:numId w:val="4"/>
+        </w:numPr>
+        <w:spacing w:before="100" w:beforeAutospacing="1" w:after="100" w:afterAutospacing="1"/>
+        <w:rPr>
+          <w:rFonts w:ascii="Times New Roman" w:eastAsia="Times New Roman" w:hAnsi="Times New Roman" w:cs="Times New Roman"/>
+          <w:sz w:val="32"/>
+          <w:szCs w:val="32"/>
+          <w:lang w:eastAsia="en-GB"/>
+        </w:rPr>
+      </w:pPr>
+      <w:r>
+        <w:rPr>
+          <w:rFonts w:ascii="Times New Roman" w:eastAsia="Times New Roman" w:hAnsi="Times New Roman" w:cs="Times New Roman"/>
+          <w:sz w:val="32"/>
+          <w:szCs w:val="32"/>
+          <w:lang w:eastAsia="en-GB"/>
+        </w:rPr>
+        <w:t>That value can be assigned, checked in conditionals, or passed to other functions.</w:t>
+      </w:r>
+    </w:p>
+    <w:p>
+      <w:pPr>
+        <w:numPr>
+          <w:ilvl w:val="0"/>
+          <w:numId w:val="4"/>
+        </w:numPr>
+        <w:spacing w:before="100" w:beforeAutospacing="1" w:after="100" w:afterAutospacing="1"/>
+        <w:rPr>
+          <w:rFonts w:ascii="Times New Roman" w:eastAsia="Times New Roman" w:hAnsi="Times New Roman" w:cs="Times New Roman"/>
+          <w:sz w:val="32"/>
+          <w:szCs w:val="32"/>
+          <w:lang w:eastAsia="en-GB"/>
+        </w:rPr>
+      </w:pPr>
+      <w:r>
+        <w:rPr>
+          <w:rFonts w:ascii="Times New Roman" w:eastAsia="Times New Roman" w:hAnsi="Times New Roman" w:cs="Times New Roman"/>
+          <w:sz w:val="32"/>
+          <w:szCs w:val="32"/>
+          <w:lang w:eastAsia="en-GB"/>
+        </w:rPr>
+        <w:t>This is how functions communicate results.</w:t>
+      </w:r>
+    </w:p>
+    <w:p>
+      <w:pPr>
+        <w:tabs>
+          <w:tab w:val="left" w:pos="916"/>
+          <w:tab w:val="left" w:pos="1832"/>
+          <w:tab w:val="left" w:pos="2748"/>
+          <w:tab w:val="left" w:pos="3664"/>
+          <w:tab w:val="left" w:pos="4580"/>
+          <w:tab w:val="left" w:pos="5496"/>
+          <w:tab w:val="left" w:pos="6412"/>
+          <w:tab w:val="left" w:pos="7328"/>
+          <w:tab w:val="left" w:pos="8244"/>
+          <w:tab w:val="left" w:pos="9160"/>
+          <w:tab w:val="left" w:pos="10076"/>
+          <w:tab w:val="left" w:pos="10992"/>
+          <w:tab w:val="left" w:pos="11908"/>
+          <w:tab w:val="left" w:pos="12824"/>
+          <w:tab w:val="left" w:pos="13740"/>
+          <w:tab w:val="left" w:pos="14656"/>
+        </w:tabs>
+        <w:rPr>
+          <w:rFonts w:ascii="Courier New" w:eastAsia="Times New Roman" w:hAnsi="Courier New" w:cs="Courier New"/>
+          <w:sz w:val="32"/>
+          <w:szCs w:val="32"/>
+          <w:lang w:eastAsia="en-GB"/>
+        </w:rPr>
+      </w:pPr>
+      <w:r>
+        <w:rPr>
+          <w:rFonts w:ascii="Courier New" w:eastAsia="Times New Roman" w:hAnsi="Courier New" w:cs="Courier New"/>
+          <w:sz w:val="32"/>
+          <w:szCs w:val="32"/>
+          <w:lang w:eastAsia="en-GB"/>
+        </w:rPr>
+        <w:t>EG:</w:t>
+      </w:r>
+    </w:p>
+    <w:p>
+      <w:pPr>
+        <w:tabs>
+          <w:tab w:val="left" w:pos="916"/>
+          <w:tab w:val="left" w:pos="1832"/>
+          <w:tab w:val="left" w:pos="2748"/>
+          <w:tab w:val="left" w:pos="3664"/>
+          <w:tab w:val="left" w:pos="4580"/>
+          <w:tab w:val="left" w:pos="5496"/>
+          <w:tab w:val="left" w:pos="6412"/>
+          <w:tab w:val="left" w:pos="7328"/>
+          <w:tab w:val="left" w:pos="8244"/>
+          <w:tab w:val="left" w:pos="9160"/>
+          <w:tab w:val="left" w:pos="10076"/>
+          <w:tab w:val="left" w:pos="10992"/>
+          <w:tab w:val="left" w:pos="11908"/>
+          <w:tab w:val="left" w:pos="12824"/>
+          <w:tab w:val="left" w:pos="13740"/>
+          <w:tab w:val="left" w:pos="14656"/>
+        </w:tabs>
+        <w:rPr>
+          <w:rFonts w:ascii="Courier New" w:eastAsia="Times New Roman" w:hAnsi="Courier New" w:cs="Courier New"/>
+          <w:sz w:val="32"/>
+          <w:szCs w:val="32"/>
+          <w:lang w:eastAsia="en-GB"/>
+        </w:rPr>
+      </w:pPr>
+      <w:r>
+        <w:rPr>
+          <w:rFonts w:ascii="Courier New" w:eastAsia="Times New Roman" w:hAnsi="Courier New" w:cs="Courier New"/>
+          <w:sz w:val="32"/>
+          <w:szCs w:val="32"/>
+          <w:lang w:eastAsia="en-GB"/>
+        </w:rPr>
+        <w:t xml:space="preserve">def </w:t>
+      </w:r>
+      <w:proofErr w:type="gramStart"/>
+      <w:r>
+        <w:rPr>
+          <w:rFonts w:ascii="Courier New" w:eastAsia="Times New Roman" w:hAnsi="Courier New" w:cs="Courier New"/>
+          <w:sz w:val="32"/>
+          <w:szCs w:val="32"/>
+          <w:lang w:eastAsia="en-GB"/>
+        </w:rPr>
+        <w:t>add(</w:t>
+      </w:r>
+      <w:proofErr w:type="gramEnd"/>
+      <w:r>
+        <w:rPr>
+          <w:rFonts w:ascii="Courier New" w:eastAsia="Times New Roman" w:hAnsi="Courier New" w:cs="Courier New"/>
+          <w:sz w:val="32"/>
+          <w:szCs w:val="32"/>
+          <w:lang w:eastAsia="en-GB"/>
+        </w:rPr>
+        <w:t>a, b):</w:t>
+      </w:r>
+    </w:p>
+    <w:p>
+      <w:pPr>
+        <w:tabs>
+          <w:tab w:val="left" w:pos="916"/>
+          <w:tab w:val="left" w:pos="1832"/>
+          <w:tab w:val="left" w:pos="2748"/>
+          <w:tab w:val="left" w:pos="3664"/>
+          <w:tab w:val="left" w:pos="4580"/>
+          <w:tab w:val="left" w:pos="5496"/>
+          <w:tab w:val="left" w:pos="6412"/>
+          <w:tab w:val="left" w:pos="7328"/>
+          <w:tab w:val="left" w:pos="8244"/>
+          <w:tab w:val="left" w:pos="9160"/>
+          <w:tab w:val="left" w:pos="10076"/>
+          <w:tab w:val="left" w:pos="10992"/>
+          <w:tab w:val="left" w:pos="11908"/>
+          <w:tab w:val="left" w:pos="12824"/>
+          <w:tab w:val="left" w:pos="13740"/>
+          <w:tab w:val="left" w:pos="14656"/>
+        </w:tabs>
+        <w:rPr>
+          <w:rFonts w:ascii="Courier New" w:eastAsia="Times New Roman" w:hAnsi="Courier New" w:cs="Courier New"/>
+          <w:sz w:val="32"/>
+          <w:szCs w:val="32"/>
+          <w:lang w:eastAsia="en-GB"/>
+        </w:rPr>
+      </w:pPr>
+      <w:r>
+        <w:rPr>
+          <w:rFonts w:ascii="Courier New" w:eastAsia="Times New Roman" w:hAnsi="Courier New" w:cs="Courier New"/>
+          <w:sz w:val="32"/>
+          <w:szCs w:val="32"/>
+          <w:lang w:eastAsia="en-GB"/>
+        </w:rPr>
+        <w:t xml:space="preserve">    return a + b</w:t>
+      </w:r>
+    </w:p>
+    <w:p>
+      <w:pPr>
+        <w:tabs>
+          <w:tab w:val="left" w:pos="916"/>
+          <w:tab w:val="left" w:pos="1832"/>
+          <w:tab w:val="left" w:pos="2748"/>
+          <w:tab w:val="left" w:pos="3664"/>
+          <w:tab w:val="left" w:pos="4580"/>
+          <w:tab w:val="left" w:pos="5496"/>
+          <w:tab w:val="left" w:pos="6412"/>
+          <w:tab w:val="left" w:pos="7328"/>
+          <w:tab w:val="left" w:pos="8244"/>
+          <w:tab w:val="left" w:pos="9160"/>
+          <w:tab w:val="left" w:pos="10076"/>
+          <w:tab w:val="left" w:pos="10992"/>
+          <w:tab w:val="left" w:pos="11908"/>
+          <w:tab w:val="left" w:pos="12824"/>
+          <w:tab w:val="left" w:pos="13740"/>
+          <w:tab w:val="left" w:pos="14656"/>
+        </w:tabs>
+        <w:rPr>
+          <w:rFonts w:ascii="Courier New" w:eastAsia="Times New Roman" w:hAnsi="Courier New" w:cs="Courier New"/>
+          <w:sz w:val="32"/>
+          <w:szCs w:val="32"/>
+          <w:lang w:eastAsia="en-GB"/>
+        </w:rPr>
+      </w:pPr>
+    </w:p>
+    <w:p>
+      <w:pPr>
+        <w:tabs>
+          <w:tab w:val="left" w:pos="916"/>
+          <w:tab w:val="left" w:pos="1832"/>
+          <w:tab w:val="left" w:pos="2748"/>
+          <w:tab w:val="left" w:pos="3664"/>
+          <w:tab w:val="left" w:pos="4580"/>
+          <w:tab w:val="left" w:pos="5496"/>
+          <w:tab w:val="left" w:pos="6412"/>
+          <w:tab w:val="left" w:pos="7328"/>
+          <w:tab w:val="left" w:pos="8244"/>
+          <w:tab w:val="left" w:pos="9160"/>
+          <w:tab w:val="left" w:pos="10076"/>
+          <w:tab w:val="left" w:pos="10992"/>
+          <w:tab w:val="left" w:pos="11908"/>
+          <w:tab w:val="left" w:pos="12824"/>
+          <w:tab w:val="left" w:pos="13740"/>
+          <w:tab w:val="left" w:pos="14656"/>
+        </w:tabs>
+        <w:rPr>
+          <w:rFonts w:ascii="Courier New" w:eastAsia="Times New Roman" w:hAnsi="Courier New" w:cs="Courier New"/>
+          <w:sz w:val="32"/>
+          <w:szCs w:val="32"/>
+          <w:lang w:eastAsia="en-GB"/>
+        </w:rPr>
+      </w:pPr>
+      <w:r>
+        <w:rPr>
+          <w:rFonts w:ascii="Courier New" w:eastAsia="Times New Roman" w:hAnsi="Courier New" w:cs="Courier New"/>
+          <w:sz w:val="32"/>
+          <w:szCs w:val="32"/>
+          <w:lang w:eastAsia="en-GB"/>
+        </w:rPr>
+        <w:t xml:space="preserve">sum = </w:t>
+      </w:r>
+      <w:proofErr w:type="gramStart"/>
+      <w:r>
+        <w:rPr>
+          <w:rFonts w:ascii="Courier New" w:eastAsia="Times New Roman" w:hAnsi="Courier New" w:cs="Courier New"/>
+          <w:sz w:val="32"/>
+          <w:szCs w:val="32"/>
+          <w:lang w:eastAsia="en-GB"/>
+        </w:rPr>
+        <w:t>add(</w:t>
+      </w:r>
+      <w:proofErr w:type="gramEnd"/>
+      <w:r>
+        <w:rPr>
+          <w:rFonts w:ascii="Courier New" w:eastAsia="Times New Roman" w:hAnsi="Courier New" w:cs="Courier New"/>
+          <w:sz w:val="32"/>
+          <w:szCs w:val="32"/>
+          <w:lang w:eastAsia="en-GB"/>
+        </w:rPr>
+        <w:t>2, 3)   # sum == 5</w:t>
+      </w:r>
+    </w:p>
+    <w:p>
+      <w:pPr>
+        <w:tabs>
+          <w:tab w:val="left" w:pos="5460"/>
+        </w:tabs>
+        <w:rPr>
+          <w:sz w:val="28"/>
+          <w:szCs w:val="28"/>
+        </w:rPr>
+      </w:pPr>
+    </w:p>
+    <w:p>
+      <w:pPr>
+        <w:spacing w:before="100" w:beforeAutospacing="1" w:after="100" w:afterAutospacing="1"/>
+        <w:outlineLvl w:val="2"/>
+        <w:rPr>
+          <w:rFonts w:ascii="Times New Roman" w:eastAsia="Times New Roman" w:hAnsi="Times New Roman" w:cs="Times New Roman"/>
+          <w:b/>
+          <w:bCs/>
+          <w:sz w:val="27"/>
+          <w:szCs w:val="27"/>
+          <w:lang w:eastAsia="en-GB"/>
+        </w:rPr>
+      </w:pPr>
+      <w:r>
+        <w:rPr>
+          <w:rFonts w:ascii="Times New Roman" w:eastAsia="Times New Roman" w:hAnsi="Times New Roman" w:cs="Times New Roman"/>
+          <w:b/>
+          <w:bCs/>
+          <w:sz w:val="27"/>
+          <w:szCs w:val="27"/>
+          <w:lang w:eastAsia="en-GB"/>
+        </w:rPr>
+        <w:t xml:space="preserve"> Accessing Object Attributes Dynamically in Python</w:t>
+      </w:r>
+    </w:p>
+    <w:p>
+      <w:pPr>
+        <w:numPr>
+          <w:ilvl w:val="0"/>
+          <w:numId w:val="5"/>
+        </w:numPr>
+        <w:spacing w:before="100" w:beforeAutospacing="1" w:after="100" w:afterAutospacing="1"/>
+        <w:rPr>
+          <w:rFonts w:ascii="Times New Roman" w:eastAsia="Times New Roman" w:hAnsi="Times New Roman" w:cs="Times New Roman"/>
+          <w:sz w:val="28"/>
+          <w:szCs w:val="28"/>
+          <w:lang w:eastAsia="en-GB"/>
+        </w:rPr>
+      </w:pPr>
+      <w:r>
+        <w:rPr>
+          <w:rFonts w:ascii="Times New Roman" w:eastAsia="Times New Roman" w:hAnsi="Times New Roman" w:cs="Times New Roman"/>
+          <w:sz w:val="28"/>
+          <w:szCs w:val="28"/>
+          <w:lang w:eastAsia="en-GB"/>
+        </w:rPr>
+        <w:t xml:space="preserve">Writing </w:t>
+      </w:r>
+      <w:proofErr w:type="spellStart"/>
+      <w:proofErr w:type="gramStart"/>
+      <w:r>
+        <w:rPr>
+          <w:rFonts w:ascii="Courier New" w:eastAsia="Times New Roman" w:hAnsi="Courier New" w:cs="Courier New"/>
+          <w:sz w:val="21"/>
+          <w:szCs w:val="21"/>
+          <w:lang w:eastAsia="en-GB"/>
+        </w:rPr>
+        <w:t>object.attribute</w:t>
+      </w:r>
+      <w:proofErr w:type="spellEnd"/>
+      <w:proofErr w:type="gramEnd"/>
+      <w:r>
+        <w:rPr>
+          <w:rFonts w:ascii="Times New Roman" w:eastAsia="Times New Roman" w:hAnsi="Times New Roman" w:cs="Times New Roman"/>
+          <w:sz w:val="28"/>
+          <w:szCs w:val="28"/>
+          <w:lang w:eastAsia="en-GB"/>
+        </w:rPr>
+        <w:t xml:space="preserve"> accesses a specific, hardcoded attribute (e.g., </w:t>
+      </w:r>
+      <w:proofErr w:type="spellStart"/>
+      <w:r>
+        <w:rPr>
+          <w:rFonts w:ascii="Courier New" w:eastAsia="Times New Roman" w:hAnsi="Courier New" w:cs="Courier New"/>
+          <w:sz w:val="21"/>
+          <w:szCs w:val="21"/>
+          <w:lang w:eastAsia="en-GB"/>
+        </w:rPr>
+        <w:t>player.hp</w:t>
+      </w:r>
+      <w:proofErr w:type="spellEnd"/>
+      <w:r>
+        <w:rPr>
+          <w:rFonts w:ascii="Times New Roman" w:eastAsia="Times New Roman" w:hAnsi="Times New Roman" w:cs="Times New Roman"/>
+          <w:sz w:val="28"/>
+          <w:szCs w:val="28"/>
+          <w:lang w:eastAsia="en-GB"/>
+        </w:rPr>
+        <w:t>)</w:t>
+      </w:r>
+    </w:p>
+    <w:p>
+      <w:pPr>
+        <w:numPr>
+          <w:ilvl w:val="0"/>
+          <w:numId w:val="5"/>
+        </w:numPr>
+        <w:spacing w:before="100" w:beforeAutospacing="1" w:after="100" w:afterAutospacing="1"/>
+        <w:rPr>
+          <w:rFonts w:ascii="Times New Roman" w:eastAsia="Times New Roman" w:hAnsi="Times New Roman" w:cs="Times New Roman"/>
+          <w:sz w:val="28"/>
+          <w:szCs w:val="28"/>
+          <w:lang w:eastAsia="en-GB"/>
+        </w:rPr>
+      </w:pPr>
+      <w:r>
+        <w:rPr>
+          <w:rFonts w:ascii="Times New Roman" w:eastAsia="Times New Roman" w:hAnsi="Times New Roman" w:cs="Times New Roman"/>
+          <w:sz w:val="28"/>
+          <w:szCs w:val="28"/>
+          <w:lang w:eastAsia="en-GB"/>
+        </w:rPr>
+        <w:t xml:space="preserve">If you write </w:t>
+      </w:r>
+      <w:proofErr w:type="spellStart"/>
+      <w:r>
+        <w:rPr>
+          <w:rFonts w:ascii="Courier New" w:eastAsia="Times New Roman" w:hAnsi="Courier New" w:cs="Courier New"/>
+          <w:sz w:val="21"/>
+          <w:szCs w:val="21"/>
+          <w:lang w:eastAsia="en-GB"/>
+        </w:rPr>
+        <w:t>object.var_name</w:t>
+      </w:r>
+      <w:proofErr w:type="spellEnd"/>
+      <w:r>
+        <w:rPr>
+          <w:rFonts w:ascii="Times New Roman" w:eastAsia="Times New Roman" w:hAnsi="Times New Roman" w:cs="Times New Roman"/>
+          <w:sz w:val="28"/>
+          <w:szCs w:val="28"/>
+          <w:lang w:eastAsia="en-GB"/>
+        </w:rPr>
+        <w:t xml:space="preserve">, Python does </w:t>
+      </w:r>
+      <w:r>
+        <w:rPr>
+          <w:rFonts w:ascii="Times New Roman" w:eastAsia="Times New Roman" w:hAnsi="Times New Roman" w:cs="Times New Roman"/>
+          <w:b/>
+          <w:bCs/>
+          <w:sz w:val="28"/>
+          <w:szCs w:val="28"/>
+          <w:lang w:eastAsia="en-GB"/>
+        </w:rPr>
+        <w:t>not</w:t>
+      </w:r>
+      <w:r>
+        <w:rPr>
+          <w:rFonts w:ascii="Times New Roman" w:eastAsia="Times New Roman" w:hAnsi="Times New Roman" w:cs="Times New Roman"/>
+          <w:sz w:val="28"/>
+          <w:szCs w:val="28"/>
+          <w:lang w:eastAsia="en-GB"/>
+        </w:rPr>
+        <w:t xml:space="preserve"> substitute the value of </w:t>
+      </w:r>
+      <w:proofErr w:type="spellStart"/>
+      <w:r>
+        <w:rPr>
+          <w:rFonts w:ascii="Courier New" w:eastAsia="Times New Roman" w:hAnsi="Courier New" w:cs="Courier New"/>
+          <w:sz w:val="21"/>
+          <w:szCs w:val="21"/>
+          <w:lang w:eastAsia="en-GB"/>
+        </w:rPr>
+        <w:t>var_name</w:t>
+      </w:r>
+      <w:proofErr w:type="spellEnd"/>
+      <w:r>
+        <w:rPr>
+          <w:rFonts w:ascii="Times New Roman" w:eastAsia="Times New Roman" w:hAnsi="Times New Roman" w:cs="Times New Roman"/>
+          <w:sz w:val="28"/>
+          <w:szCs w:val="28"/>
+          <w:lang w:eastAsia="en-GB"/>
+        </w:rPr>
+        <w:t xml:space="preserve"> — it looks for an attribute literally named </w:t>
+      </w:r>
+      <w:r>
+        <w:rPr>
+          <w:rFonts w:ascii="Courier New" w:eastAsia="Times New Roman" w:hAnsi="Courier New" w:cs="Courier New"/>
+          <w:sz w:val="21"/>
+          <w:szCs w:val="21"/>
+          <w:lang w:eastAsia="en-GB"/>
+        </w:rPr>
+        <w:t>"</w:t>
+      </w:r>
+      <w:proofErr w:type="spellStart"/>
+      <w:r>
+        <w:rPr>
+          <w:rFonts w:ascii="Courier New" w:eastAsia="Times New Roman" w:hAnsi="Courier New" w:cs="Courier New"/>
+          <w:sz w:val="21"/>
+          <w:szCs w:val="21"/>
+          <w:lang w:eastAsia="en-GB"/>
+        </w:rPr>
+        <w:t>var_name</w:t>
+      </w:r>
+      <w:proofErr w:type="spellEnd"/>
+      <w:r>
+        <w:rPr>
+          <w:rFonts w:ascii="Courier New" w:eastAsia="Times New Roman" w:hAnsi="Courier New" w:cs="Courier New"/>
+          <w:sz w:val="21"/>
+          <w:szCs w:val="21"/>
+          <w:lang w:eastAsia="en-GB"/>
+        </w:rPr>
+        <w:t>"</w:t>
+      </w:r>
+    </w:p>
+    <w:p>
+      <w:pPr>
+        <w:numPr>
+          <w:ilvl w:val="0"/>
+          <w:numId w:val="5"/>
+        </w:numPr>
+        <w:spacing w:before="100" w:beforeAutospacing="1" w:after="100" w:afterAutospacing="1"/>
+        <w:rPr>
+          <w:rFonts w:ascii="Times New Roman" w:eastAsia="Times New Roman" w:hAnsi="Times New Roman" w:cs="Times New Roman"/>
+          <w:sz w:val="28"/>
+          <w:szCs w:val="28"/>
+          <w:lang w:eastAsia="en-GB"/>
+        </w:rPr>
+      </w:pPr>
+      <w:r>
+        <w:rPr>
+          <w:rFonts w:ascii="Times New Roman" w:eastAsia="Times New Roman" w:hAnsi="Times New Roman" w:cs="Times New Roman"/>
+          <w:sz w:val="28"/>
+          <w:szCs w:val="28"/>
+          <w:lang w:eastAsia="en-GB"/>
+        </w:rPr>
+        <w:t xml:space="preserve">To access an attribute </w:t>
+      </w:r>
+      <w:r>
+        <w:rPr>
+          <w:rFonts w:ascii="Times New Roman" w:eastAsia="Times New Roman" w:hAnsi="Times New Roman" w:cs="Times New Roman"/>
+          <w:b/>
+          <w:bCs/>
+          <w:sz w:val="28"/>
+          <w:szCs w:val="28"/>
+          <w:lang w:eastAsia="en-GB"/>
+        </w:rPr>
+        <w:t>using the value of a variable</w:t>
+      </w:r>
+      <w:r>
+        <w:rPr>
+          <w:rFonts w:ascii="Times New Roman" w:eastAsia="Times New Roman" w:hAnsi="Times New Roman" w:cs="Times New Roman"/>
+          <w:sz w:val="28"/>
+          <w:szCs w:val="28"/>
+          <w:lang w:eastAsia="en-GB"/>
+        </w:rPr>
+        <w:t xml:space="preserve">, use </w:t>
+      </w:r>
+      <w:proofErr w:type="spellStart"/>
+      <w:proofErr w:type="gramStart"/>
+      <w:r>
+        <w:rPr>
+          <w:rFonts w:ascii="Courier New" w:eastAsia="Times New Roman" w:hAnsi="Courier New" w:cs="Courier New"/>
+          <w:sz w:val="21"/>
+          <w:szCs w:val="21"/>
+          <w:lang w:eastAsia="en-GB"/>
+        </w:rPr>
+        <w:t>getattr</w:t>
+      </w:r>
+      <w:proofErr w:type="spellEnd"/>
+      <w:r>
+        <w:rPr>
+          <w:rFonts w:ascii="Courier New" w:eastAsia="Times New Roman" w:hAnsi="Courier New" w:cs="Courier New"/>
+          <w:sz w:val="21"/>
+          <w:szCs w:val="21"/>
+          <w:lang w:eastAsia="en-GB"/>
+        </w:rPr>
+        <w:t>(</w:t>
+      </w:r>
+      <w:proofErr w:type="gramEnd"/>
+      <w:r>
+        <w:rPr>
+          <w:rFonts w:ascii="Courier New" w:eastAsia="Times New Roman" w:hAnsi="Courier New" w:cs="Courier New"/>
+          <w:sz w:val="21"/>
+          <w:szCs w:val="21"/>
+          <w:lang w:eastAsia="en-GB"/>
+        </w:rPr>
+        <w:t>)</w:t>
+      </w:r>
+      <w:r>
+        <w:rPr>
+          <w:rFonts w:ascii="Times New Roman" w:eastAsia="Times New Roman" w:hAnsi="Times New Roman" w:cs="Times New Roman"/>
+          <w:sz w:val="28"/>
+          <w:szCs w:val="28"/>
+          <w:lang w:eastAsia="en-GB"/>
+        </w:rPr>
+        <w:t xml:space="preserve"> and </w:t>
+      </w:r>
+      <w:proofErr w:type="spellStart"/>
+      <w:r>
+        <w:rPr>
+          <w:rFonts w:ascii="Courier New" w:eastAsia="Times New Roman" w:hAnsi="Courier New" w:cs="Courier New"/>
+          <w:sz w:val="21"/>
+          <w:szCs w:val="21"/>
+          <w:lang w:eastAsia="en-GB"/>
+        </w:rPr>
+        <w:t>setattr</w:t>
+      </w:r>
+      <w:proofErr w:type="spellEnd"/>
+      <w:r>
+        <w:rPr>
+          <w:rFonts w:ascii="Courier New" w:eastAsia="Times New Roman" w:hAnsi="Courier New" w:cs="Courier New"/>
+          <w:sz w:val="21"/>
+          <w:szCs w:val="21"/>
+          <w:lang w:eastAsia="en-GB"/>
+        </w:rPr>
+        <w:t>()</w:t>
+      </w:r>
+    </w:p>
+    <w:p>
+      <w:pPr>
+        <w:spacing w:before="100" w:beforeAutospacing="1" w:after="100" w:afterAutospacing="1"/>
+        <w:outlineLvl w:val="2"/>
+        <w:rPr>
+          <w:rFonts w:ascii="Times New Roman" w:eastAsia="Times New Roman" w:hAnsi="Times New Roman" w:cs="Times New Roman"/>
+          <w:b/>
+          <w:bCs/>
+          <w:lang w:eastAsia="en-GB"/>
+        </w:rPr>
+      </w:pPr>
+      <w:r>
+        <w:rPr>
+          <w:rFonts w:ascii="Times New Roman" w:eastAsia="Times New Roman" w:hAnsi="Times New Roman" w:cs="Times New Roman"/>
+          <w:b/>
+          <w:bCs/>
+          <w:lang w:eastAsia="en-GB"/>
+        </w:rPr>
+        <w:t>Functions</w:t>
+      </w:r>
+      <w:r>
+        <w:rPr>
+          <w:rFonts w:ascii="Times New Roman" w:eastAsia="Times New Roman" w:hAnsi="Times New Roman" w:cs="Times New Roman"/>
+          <w:b/>
+          <w:bCs/>
+          <w:lang w:eastAsia="en-GB"/>
+        </w:rPr>
+        <w:t xml:space="preserve"> for this</w:t>
+      </w:r>
+      <w:r>
+        <w:rPr>
+          <w:rFonts w:ascii="Times New Roman" w:eastAsia="Times New Roman" w:hAnsi="Times New Roman" w:cs="Times New Roman"/>
+          <w:b/>
+          <w:bCs/>
+          <w:lang w:eastAsia="en-GB"/>
+        </w:rPr>
+        <w:t>:</w:t>
+      </w:r>
+    </w:p>
+    <w:p>
+      <w:pPr>
+        <w:numPr>
+          <w:ilvl w:val="0"/>
+          <w:numId w:val="6"/>
+        </w:numPr>
+        <w:spacing w:before="100" w:beforeAutospacing="1" w:after="100" w:afterAutospacing="1"/>
+        <w:rPr>
+          <w:rFonts w:ascii="Times New Roman" w:eastAsia="Times New Roman" w:hAnsi="Times New Roman" w:cs="Times New Roman"/>
+          <w:sz w:val="28"/>
+          <w:szCs w:val="28"/>
+          <w:lang w:eastAsia="en-GB"/>
+        </w:rPr>
+      </w:pPr>
+      <w:proofErr w:type="spellStart"/>
+      <w:proofErr w:type="gramStart"/>
+      <w:r>
+        <w:rPr>
+          <w:rFonts w:ascii="Courier New" w:eastAsia="Times New Roman" w:hAnsi="Courier New" w:cs="Courier New"/>
+          <w:sz w:val="21"/>
+          <w:szCs w:val="21"/>
+          <w:lang w:eastAsia="en-GB"/>
+        </w:rPr>
+        <w:t>getattr</w:t>
+      </w:r>
+      <w:proofErr w:type="spellEnd"/>
+      <w:r>
+        <w:rPr>
+          <w:rFonts w:ascii="Courier New" w:eastAsia="Times New Roman" w:hAnsi="Courier New" w:cs="Courier New"/>
+          <w:sz w:val="21"/>
+          <w:szCs w:val="21"/>
+          <w:lang w:eastAsia="en-GB"/>
+        </w:rPr>
+        <w:t>(</w:t>
+      </w:r>
+      <w:proofErr w:type="spellStart"/>
+      <w:proofErr w:type="gramEnd"/>
+      <w:r>
+        <w:rPr>
+          <w:rFonts w:ascii="Courier New" w:eastAsia="Times New Roman" w:hAnsi="Courier New" w:cs="Courier New"/>
+          <w:sz w:val="21"/>
+          <w:szCs w:val="21"/>
+          <w:lang w:eastAsia="en-GB"/>
+        </w:rPr>
+        <w:t>obj</w:t>
+      </w:r>
+      <w:proofErr w:type="spellEnd"/>
+      <w:r>
+        <w:rPr>
+          <w:rFonts w:ascii="Courier New" w:eastAsia="Times New Roman" w:hAnsi="Courier New" w:cs="Courier New"/>
+          <w:sz w:val="21"/>
+          <w:szCs w:val="21"/>
+          <w:lang w:eastAsia="en-GB"/>
+        </w:rPr>
+        <w:t>, "</w:t>
+      </w:r>
+      <w:proofErr w:type="spellStart"/>
+      <w:r>
+        <w:rPr>
+          <w:rFonts w:ascii="Courier New" w:eastAsia="Times New Roman" w:hAnsi="Courier New" w:cs="Courier New"/>
+          <w:sz w:val="21"/>
+          <w:szCs w:val="21"/>
+          <w:lang w:eastAsia="en-GB"/>
+        </w:rPr>
+        <w:t>attr_name</w:t>
+      </w:r>
+      <w:proofErr w:type="spellEnd"/>
+      <w:r>
+        <w:rPr>
+          <w:rFonts w:ascii="Courier New" w:eastAsia="Times New Roman" w:hAnsi="Courier New" w:cs="Courier New"/>
+          <w:sz w:val="21"/>
+          <w:szCs w:val="21"/>
+          <w:lang w:eastAsia="en-GB"/>
+        </w:rPr>
+        <w:t>")</w:t>
+      </w:r>
+      <w:r>
+        <w:rPr>
+          <w:rFonts w:ascii="Times New Roman" w:eastAsia="Times New Roman" w:hAnsi="Times New Roman" w:cs="Times New Roman"/>
+          <w:sz w:val="28"/>
+          <w:szCs w:val="28"/>
+          <w:lang w:eastAsia="en-GB"/>
+        </w:rPr>
+        <w:t xml:space="preserve"> → returns the value of </w:t>
+      </w:r>
+      <w:proofErr w:type="spellStart"/>
+      <w:r>
+        <w:rPr>
+          <w:rFonts w:ascii="Courier New" w:eastAsia="Times New Roman" w:hAnsi="Courier New" w:cs="Courier New"/>
+          <w:sz w:val="21"/>
+          <w:szCs w:val="21"/>
+          <w:lang w:eastAsia="en-GB"/>
+        </w:rPr>
+        <w:t>obj.attr_name</w:t>
+      </w:r>
+      <w:proofErr w:type="spellEnd"/>
+    </w:p>
+    <w:p>
+      <w:pPr>
+        <w:numPr>
+          <w:ilvl w:val="0"/>
+          <w:numId w:val="6"/>
+        </w:numPr>
+        <w:spacing w:before="100" w:beforeAutospacing="1" w:after="100" w:afterAutospacing="1"/>
+        <w:rPr>
+          <w:rFonts w:ascii="Times New Roman" w:eastAsia="Times New Roman" w:hAnsi="Times New Roman" w:cs="Times New Roman"/>
+          <w:sz w:val="28"/>
+          <w:szCs w:val="28"/>
+          <w:lang w:eastAsia="en-GB"/>
+        </w:rPr>
+      </w:pPr>
+      <w:proofErr w:type="spellStart"/>
+      <w:proofErr w:type="gramStart"/>
+      <w:r>
+        <w:rPr>
+          <w:rFonts w:ascii="Courier New" w:eastAsia="Times New Roman" w:hAnsi="Courier New" w:cs="Courier New"/>
+          <w:sz w:val="21"/>
+          <w:szCs w:val="21"/>
+          <w:lang w:eastAsia="en-GB"/>
+        </w:rPr>
+        <w:t>setattr</w:t>
+      </w:r>
+      <w:proofErr w:type="spellEnd"/>
+      <w:r>
+        <w:rPr>
+          <w:rFonts w:ascii="Courier New" w:eastAsia="Times New Roman" w:hAnsi="Courier New" w:cs="Courier New"/>
+          <w:sz w:val="21"/>
+          <w:szCs w:val="21"/>
+          <w:lang w:eastAsia="en-GB"/>
+        </w:rPr>
+        <w:t>(</w:t>
+      </w:r>
+      <w:proofErr w:type="spellStart"/>
+      <w:proofErr w:type="gramEnd"/>
+      <w:r>
+        <w:rPr>
+          <w:rFonts w:ascii="Courier New" w:eastAsia="Times New Roman" w:hAnsi="Courier New" w:cs="Courier New"/>
+          <w:sz w:val="21"/>
+          <w:szCs w:val="21"/>
+          <w:lang w:eastAsia="en-GB"/>
+        </w:rPr>
+        <w:t>obj</w:t>
+      </w:r>
+      <w:proofErr w:type="spellEnd"/>
+      <w:r>
+        <w:rPr>
+          <w:rFonts w:ascii="Courier New" w:eastAsia="Times New Roman" w:hAnsi="Courier New" w:cs="Courier New"/>
+          <w:sz w:val="21"/>
+          <w:szCs w:val="21"/>
+          <w:lang w:eastAsia="en-GB"/>
+        </w:rPr>
+        <w:t>, "</w:t>
+      </w:r>
+      <w:proofErr w:type="spellStart"/>
+      <w:r>
+        <w:rPr>
+          <w:rFonts w:ascii="Courier New" w:eastAsia="Times New Roman" w:hAnsi="Courier New" w:cs="Courier New"/>
+          <w:sz w:val="21"/>
+          <w:szCs w:val="21"/>
+          <w:lang w:eastAsia="en-GB"/>
+        </w:rPr>
+        <w:t>attr_name</w:t>
+      </w:r>
+      <w:proofErr w:type="spellEnd"/>
+      <w:r>
+        <w:rPr>
+          <w:rFonts w:ascii="Courier New" w:eastAsia="Times New Roman" w:hAnsi="Courier New" w:cs="Courier New"/>
+          <w:sz w:val="21"/>
+          <w:szCs w:val="21"/>
+          <w:lang w:eastAsia="en-GB"/>
+        </w:rPr>
+        <w:t>", value)</w:t>
+      </w:r>
+      <w:r>
+        <w:rPr>
+          <w:rFonts w:ascii="Times New Roman" w:eastAsia="Times New Roman" w:hAnsi="Times New Roman" w:cs="Times New Roman"/>
+          <w:sz w:val="28"/>
+          <w:szCs w:val="28"/>
+          <w:lang w:eastAsia="en-GB"/>
+        </w:rPr>
+        <w:t xml:space="preserve"> → sets </w:t>
+      </w:r>
+      <w:proofErr w:type="spellStart"/>
+      <w:r>
+        <w:rPr>
+          <w:rFonts w:ascii="Courier New" w:eastAsia="Times New Roman" w:hAnsi="Courier New" w:cs="Courier New"/>
+          <w:sz w:val="21"/>
+          <w:szCs w:val="21"/>
+          <w:lang w:eastAsia="en-GB"/>
+        </w:rPr>
+        <w:t>obj.attr_name</w:t>
+      </w:r>
+      <w:proofErr w:type="spellEnd"/>
+      <w:r>
+        <w:rPr>
+          <w:rFonts w:ascii="Courier New" w:eastAsia="Times New Roman" w:hAnsi="Courier New" w:cs="Courier New"/>
+          <w:sz w:val="21"/>
+          <w:szCs w:val="21"/>
+          <w:lang w:eastAsia="en-GB"/>
+        </w:rPr>
+        <w:t xml:space="preserve"> = value</w:t>
+      </w:r>
+    </w:p>
+    <w:p>
+      <w:pPr>
+        <w:tabs>
+          <w:tab w:val="left" w:pos="5460"/>
+        </w:tabs>
+        <w:rPr>
+          <w:sz w:val="28"/>
+          <w:szCs w:val="28"/>
+        </w:rPr>
+      </w:pPr>
     </w:p>
     <w:sectPr>
       <w:pgSz w:w="11906" w:h="16838"/>
@@ -261,6 +1853,155 @@
 <file path=word/numbering.xml><?xml version="1.0" encoding="utf-8"?>
 <w:numbering xmlns:wpc="http://schemas.microsoft.com/office/word/2010/wordprocessingCanvas" xmlns:cx="http://schemas.microsoft.com/office/drawing/2014/chartex" xmlns:cx1="http://schemas.microsoft.com/office/drawing/2015/9/8/chartex" xmlns:cx2="http://schemas.microsoft.com/office/drawing/2015/10/21/chartex" xmlns:cx3="http://schemas.microsoft.com/office/drawing/2016/5/9/chartex" xmlns:cx4="http://schemas.microsoft.com/office/drawing/2016/5/10/chartex" xmlns:cx5="http://schemas.microsoft.com/office/drawing/2016/5/11/chartex" xmlns:cx6="http://schemas.microsoft.com/office/drawing/2016/5/12/chartex" xmlns:cx7="http://schemas.microsoft.com/office/drawing/2016/5/13/chartex" xmlns:cx8="http://schemas.microsoft.com/office/drawing/2016/5/14/chartex" xmlns:mc="http://schemas.openxmlformats.org/markup-compatibility/2006" xmlns:aink="http://schemas.microsoft.com/office/drawing/2016/ink" xmlns:am3d="http://schemas.microsoft.com/office/drawing/2017/model3d" xmlns:o="urn:schemas-microsoft-com:office:office" xmlns:oel="http://schemas.microsoft.com/office/2019/extlst" xmlns:r="http://schemas.openxmlformats.org/officeDocument/2006/relationships" xmlns:m="http://schemas.openxmlformats.org/officeDocument/2006/math" xmlns:v="urn:schemas-microsoft-com:vml" xmlns:wp14="http://schemas.microsoft.com/office/word/2010/wordprocessingDrawing" xmlns:wp="http://schemas.openxmlformats.org/drawingml/2006/wordprocessingDrawing" xmlns:w10="urn:schemas-microsoft-com:office:word" xmlns:w="http://schemas.openxmlformats.org/wordprocessingml/2006/main" xmlns:w14="http://schemas.microsoft.com/office/word/2010/wordml" xmlns:w15="http://schemas.microsoft.com/office/word/2012/wordml" xmlns:w16cex="http://schemas.microsoft.com/office/word/2018/wordml/cex" xmlns:w16cid="http://schemas.microsoft.com/office/word/2016/wordml/cid" xmlns:w16="http://schemas.microsoft.com/office/word/2018/wordml" xmlns:w16sdtdh="http://schemas.microsoft.com/office/word/2020/wordml/sdtdatahash" xmlns:w16se="http://schemas.microsoft.com/office/word/2015/wordml/symex" xmlns:wpg="http://schemas.microsoft.com/office/word/2010/wordprocessingGroup" xmlns:wpi="http://schemas.microsoft.com/office/word/2010/wordprocessingInk" xmlns:wne="http://schemas.microsoft.com/office/word/2006/wordml" xmlns:wps="http://schemas.microsoft.com/office/word/2010/wordprocessingShape" mc:Ignorable="w14 w15 w16se w16cid w16 w16cex w16sdtdh wp14">
   <w:abstractNum w:abstractNumId="0" w15:restartNumberingAfterBreak="0">
+    <w:nsid w:val="08850F79"/>
+    <w:multiLevelType w:val="multilevel"/>
+    <w:tmpl w:val="C89EE0FC"/>
+    <w:lvl w:ilvl="0">
+      <w:start w:val="1"/>
+      <w:numFmt w:val="bullet"/>
+      <w:lvlText w:val=""/>
+      <w:lvlJc w:val="left"/>
+      <w:pPr>
+        <w:tabs>
+          <w:tab w:val="num" w:pos="720"/>
+        </w:tabs>
+        <w:ind w:left="720" w:hanging="360"/>
+      </w:pPr>
+      <w:rPr>
+        <w:rFonts w:ascii="Symbol" w:hAnsi="Symbol" w:hint="default"/>
+        <w:sz w:val="20"/>
+      </w:rPr>
+    </w:lvl>
+    <w:lvl w:ilvl="1" w:tentative="1">
+      <w:start w:val="1"/>
+      <w:numFmt w:val="bullet"/>
+      <w:lvlText w:val="o"/>
+      <w:lvlJc w:val="left"/>
+      <w:pPr>
+        <w:tabs>
+          <w:tab w:val="num" w:pos="1440"/>
+        </w:tabs>
+        <w:ind w:left="1440" w:hanging="360"/>
+      </w:pPr>
+      <w:rPr>
+        <w:rFonts w:ascii="Courier New" w:hAnsi="Courier New" w:hint="default"/>
+        <w:sz w:val="20"/>
+      </w:rPr>
+    </w:lvl>
+    <w:lvl w:ilvl="2" w:tentative="1">
+      <w:start w:val="1"/>
+      <w:numFmt w:val="bullet"/>
+      <w:lvlText w:val=""/>
+      <w:lvlJc w:val="left"/>
+      <w:pPr>
+        <w:tabs>
+          <w:tab w:val="num" w:pos="2160"/>
+        </w:tabs>
+        <w:ind w:left="2160" w:hanging="360"/>
+      </w:pPr>
+      <w:rPr>
+        <w:rFonts w:ascii="Wingdings" w:hAnsi="Wingdings" w:hint="default"/>
+        <w:sz w:val="20"/>
+      </w:rPr>
+    </w:lvl>
+    <w:lvl w:ilvl="3" w:tentative="1">
+      <w:start w:val="1"/>
+      <w:numFmt w:val="bullet"/>
+      <w:lvlText w:val=""/>
+      <w:lvlJc w:val="left"/>
+      <w:pPr>
+        <w:tabs>
+          <w:tab w:val="num" w:pos="2880"/>
+        </w:tabs>
+        <w:ind w:left="2880" w:hanging="360"/>
+      </w:pPr>
+      <w:rPr>
+        <w:rFonts w:ascii="Wingdings" w:hAnsi="Wingdings" w:hint="default"/>
+        <w:sz w:val="20"/>
+      </w:rPr>
+    </w:lvl>
+    <w:lvl w:ilvl="4" w:tentative="1">
+      <w:start w:val="1"/>
+      <w:numFmt w:val="bullet"/>
+      <w:lvlText w:val=""/>
+      <w:lvlJc w:val="left"/>
+      <w:pPr>
+        <w:tabs>
+          <w:tab w:val="num" w:pos="3600"/>
+        </w:tabs>
+        <w:ind w:left="3600" w:hanging="360"/>
+      </w:pPr>
+      <w:rPr>
+        <w:rFonts w:ascii="Wingdings" w:hAnsi="Wingdings" w:hint="default"/>
+        <w:sz w:val="20"/>
+      </w:rPr>
+    </w:lvl>
+    <w:lvl w:ilvl="5" w:tentative="1">
+      <w:start w:val="1"/>
+      <w:numFmt w:val="bullet"/>
+      <w:lvlText w:val=""/>
+      <w:lvlJc w:val="left"/>
+      <w:pPr>
+        <w:tabs>
+          <w:tab w:val="num" w:pos="4320"/>
+        </w:tabs>
+        <w:ind w:left="4320" w:hanging="360"/>
+      </w:pPr>
+      <w:rPr>
+        <w:rFonts w:ascii="Wingdings" w:hAnsi="Wingdings" w:hint="default"/>
+        <w:sz w:val="20"/>
+      </w:rPr>
+    </w:lvl>
+    <w:lvl w:ilvl="6" w:tentative="1">
+      <w:start w:val="1"/>
+      <w:numFmt w:val="bullet"/>
+      <w:lvlText w:val=""/>
+      <w:lvlJc w:val="left"/>
+      <w:pPr>
+        <w:tabs>
+          <w:tab w:val="num" w:pos="5040"/>
+        </w:tabs>
+        <w:ind w:left="5040" w:hanging="360"/>
+      </w:pPr>
+      <w:rPr>
+        <w:rFonts w:ascii="Wingdings" w:hAnsi="Wingdings" w:hint="default"/>
+        <w:sz w:val="20"/>
+      </w:rPr>
+    </w:lvl>
+    <w:lvl w:ilvl="7" w:tentative="1">
+      <w:start w:val="1"/>
+      <w:numFmt w:val="bullet"/>
+      <w:lvlText w:val=""/>
+      <w:lvlJc w:val="left"/>
+      <w:pPr>
+        <w:tabs>
+          <w:tab w:val="num" w:pos="5760"/>
+        </w:tabs>
+        <w:ind w:left="5760" w:hanging="360"/>
+      </w:pPr>
+      <w:rPr>
+        <w:rFonts w:ascii="Wingdings" w:hAnsi="Wingdings" w:hint="default"/>
+        <w:sz w:val="20"/>
+      </w:rPr>
+    </w:lvl>
+    <w:lvl w:ilvl="8" w:tentative="1">
+      <w:start w:val="1"/>
+      <w:numFmt w:val="bullet"/>
+      <w:lvlText w:val=""/>
+      <w:lvlJc w:val="left"/>
+      <w:pPr>
+        <w:tabs>
+          <w:tab w:val="num" w:pos="6480"/>
+        </w:tabs>
+        <w:ind w:left="6480" w:hanging="360"/>
+      </w:pPr>
+      <w:rPr>
+        <w:rFonts w:ascii="Wingdings" w:hAnsi="Wingdings" w:hint="default"/>
+        <w:sz w:val="20"/>
+      </w:rPr>
+    </w:lvl>
+  </w:abstractNum>
+  <w:abstractNum w:abstractNumId="1" w15:restartNumberingAfterBreak="0">
     <w:nsid w:val="20587C12"/>
     <w:multiLevelType w:val="hybridMultilevel"/>
     <w:tmpl w:val="380481E4"/>
@@ -372,7 +2113,156 @@
       </w:rPr>
     </w:lvl>
   </w:abstractNum>
-  <w:abstractNum w:abstractNumId="1" w15:restartNumberingAfterBreak="0">
+  <w:abstractNum w:abstractNumId="2" w15:restartNumberingAfterBreak="0">
+    <w:nsid w:val="46F90B6E"/>
+    <w:multiLevelType w:val="multilevel"/>
+    <w:tmpl w:val="C89EE0FC"/>
+    <w:lvl w:ilvl="0">
+      <w:start w:val="1"/>
+      <w:numFmt w:val="bullet"/>
+      <w:lvlText w:val=""/>
+      <w:lvlJc w:val="left"/>
+      <w:pPr>
+        <w:tabs>
+          <w:tab w:val="num" w:pos="720"/>
+        </w:tabs>
+        <w:ind w:left="720" w:hanging="360"/>
+      </w:pPr>
+      <w:rPr>
+        <w:rFonts w:ascii="Symbol" w:hAnsi="Symbol" w:hint="default"/>
+        <w:sz w:val="20"/>
+      </w:rPr>
+    </w:lvl>
+    <w:lvl w:ilvl="1" w:tentative="1">
+      <w:start w:val="1"/>
+      <w:numFmt w:val="bullet"/>
+      <w:lvlText w:val="o"/>
+      <w:lvlJc w:val="left"/>
+      <w:pPr>
+        <w:tabs>
+          <w:tab w:val="num" w:pos="1440"/>
+        </w:tabs>
+        <w:ind w:left="1440" w:hanging="360"/>
+      </w:pPr>
+      <w:rPr>
+        <w:rFonts w:ascii="Courier New" w:hAnsi="Courier New" w:hint="default"/>
+        <w:sz w:val="20"/>
+      </w:rPr>
+    </w:lvl>
+    <w:lvl w:ilvl="2" w:tentative="1">
+      <w:start w:val="1"/>
+      <w:numFmt w:val="bullet"/>
+      <w:lvlText w:val=""/>
+      <w:lvlJc w:val="left"/>
+      <w:pPr>
+        <w:tabs>
+          <w:tab w:val="num" w:pos="2160"/>
+        </w:tabs>
+        <w:ind w:left="2160" w:hanging="360"/>
+      </w:pPr>
+      <w:rPr>
+        <w:rFonts w:ascii="Wingdings" w:hAnsi="Wingdings" w:hint="default"/>
+        <w:sz w:val="20"/>
+      </w:rPr>
+    </w:lvl>
+    <w:lvl w:ilvl="3" w:tentative="1">
+      <w:start w:val="1"/>
+      <w:numFmt w:val="bullet"/>
+      <w:lvlText w:val=""/>
+      <w:lvlJc w:val="left"/>
+      <w:pPr>
+        <w:tabs>
+          <w:tab w:val="num" w:pos="2880"/>
+        </w:tabs>
+        <w:ind w:left="2880" w:hanging="360"/>
+      </w:pPr>
+      <w:rPr>
+        <w:rFonts w:ascii="Wingdings" w:hAnsi="Wingdings" w:hint="default"/>
+        <w:sz w:val="20"/>
+      </w:rPr>
+    </w:lvl>
+    <w:lvl w:ilvl="4" w:tentative="1">
+      <w:start w:val="1"/>
+      <w:numFmt w:val="bullet"/>
+      <w:lvlText w:val=""/>
+      <w:lvlJc w:val="left"/>
+      <w:pPr>
+        <w:tabs>
+          <w:tab w:val="num" w:pos="3600"/>
+        </w:tabs>
+        <w:ind w:left="3600" w:hanging="360"/>
+      </w:pPr>
+      <w:rPr>
+        <w:rFonts w:ascii="Wingdings" w:hAnsi="Wingdings" w:hint="default"/>
+        <w:sz w:val="20"/>
+      </w:rPr>
+    </w:lvl>
+    <w:lvl w:ilvl="5" w:tentative="1">
+      <w:start w:val="1"/>
+      <w:numFmt w:val="bullet"/>
+      <w:lvlText w:val=""/>
+      <w:lvlJc w:val="left"/>
+      <w:pPr>
+        <w:tabs>
+          <w:tab w:val="num" w:pos="4320"/>
+        </w:tabs>
+        <w:ind w:left="4320" w:hanging="360"/>
+      </w:pPr>
+      <w:rPr>
+        <w:rFonts w:ascii="Wingdings" w:hAnsi="Wingdings" w:hint="default"/>
+        <w:sz w:val="20"/>
+      </w:rPr>
+    </w:lvl>
+    <w:lvl w:ilvl="6" w:tentative="1">
+      <w:start w:val="1"/>
+      <w:numFmt w:val="bullet"/>
+      <w:lvlText w:val=""/>
+      <w:lvlJc w:val="left"/>
+      <w:pPr>
+        <w:tabs>
+          <w:tab w:val="num" w:pos="5040"/>
+        </w:tabs>
+        <w:ind w:left="5040" w:hanging="360"/>
+      </w:pPr>
+      <w:rPr>
+        <w:rFonts w:ascii="Wingdings" w:hAnsi="Wingdings" w:hint="default"/>
+        <w:sz w:val="20"/>
+      </w:rPr>
+    </w:lvl>
+    <w:lvl w:ilvl="7" w:tentative="1">
+      <w:start w:val="1"/>
+      <w:numFmt w:val="bullet"/>
+      <w:lvlText w:val=""/>
+      <w:lvlJc w:val="left"/>
+      <w:pPr>
+        <w:tabs>
+          <w:tab w:val="num" w:pos="5760"/>
+        </w:tabs>
+        <w:ind w:left="5760" w:hanging="360"/>
+      </w:pPr>
+      <w:rPr>
+        <w:rFonts w:ascii="Wingdings" w:hAnsi="Wingdings" w:hint="default"/>
+        <w:sz w:val="20"/>
+      </w:rPr>
+    </w:lvl>
+    <w:lvl w:ilvl="8" w:tentative="1">
+      <w:start w:val="1"/>
+      <w:numFmt w:val="bullet"/>
+      <w:lvlText w:val=""/>
+      <w:lvlJc w:val="left"/>
+      <w:pPr>
+        <w:tabs>
+          <w:tab w:val="num" w:pos="6480"/>
+        </w:tabs>
+        <w:ind w:left="6480" w:hanging="360"/>
+      </w:pPr>
+      <w:rPr>
+        <w:rFonts w:ascii="Wingdings" w:hAnsi="Wingdings" w:hint="default"/>
+        <w:sz w:val="20"/>
+      </w:rPr>
+    </w:lvl>
+  </w:abstractNum>
+  <w:abstractNum w:abstractNumId="3" w15:restartNumberingAfterBreak="0">
     <w:nsid w:val="48B338BF"/>
     <w:multiLevelType w:val="hybridMultilevel"/>
     <w:tmpl w:val="CD469F30"/>
@@ -484,11 +2374,321 @@
       </w:rPr>
     </w:lvl>
   </w:abstractNum>
+  <w:abstractNum w:abstractNumId="4" w15:restartNumberingAfterBreak="0">
+    <w:nsid w:val="69861656"/>
+    <w:multiLevelType w:val="multilevel"/>
+    <w:tmpl w:val="C89EE0FC"/>
+    <w:lvl w:ilvl="0">
+      <w:start w:val="1"/>
+      <w:numFmt w:val="bullet"/>
+      <w:lvlText w:val=""/>
+      <w:lvlJc w:val="left"/>
+      <w:pPr>
+        <w:tabs>
+          <w:tab w:val="num" w:pos="720"/>
+        </w:tabs>
+        <w:ind w:left="720" w:hanging="360"/>
+      </w:pPr>
+      <w:rPr>
+        <w:rFonts w:ascii="Symbol" w:hAnsi="Symbol" w:hint="default"/>
+        <w:sz w:val="20"/>
+      </w:rPr>
+    </w:lvl>
+    <w:lvl w:ilvl="1" w:tentative="1">
+      <w:start w:val="1"/>
+      <w:numFmt w:val="bullet"/>
+      <w:lvlText w:val="o"/>
+      <w:lvlJc w:val="left"/>
+      <w:pPr>
+        <w:tabs>
+          <w:tab w:val="num" w:pos="1440"/>
+        </w:tabs>
+        <w:ind w:left="1440" w:hanging="360"/>
+      </w:pPr>
+      <w:rPr>
+        <w:rFonts w:ascii="Courier New" w:hAnsi="Courier New" w:hint="default"/>
+        <w:sz w:val="20"/>
+      </w:rPr>
+    </w:lvl>
+    <w:lvl w:ilvl="2" w:tentative="1">
+      <w:start w:val="1"/>
+      <w:numFmt w:val="bullet"/>
+      <w:lvlText w:val=""/>
+      <w:lvlJc w:val="left"/>
+      <w:pPr>
+        <w:tabs>
+          <w:tab w:val="num" w:pos="2160"/>
+        </w:tabs>
+        <w:ind w:left="2160" w:hanging="360"/>
+      </w:pPr>
+      <w:rPr>
+        <w:rFonts w:ascii="Wingdings" w:hAnsi="Wingdings" w:hint="default"/>
+        <w:sz w:val="20"/>
+      </w:rPr>
+    </w:lvl>
+    <w:lvl w:ilvl="3" w:tentative="1">
+      <w:start w:val="1"/>
+      <w:numFmt w:val="bullet"/>
+      <w:lvlText w:val=""/>
+      <w:lvlJc w:val="left"/>
+      <w:pPr>
+        <w:tabs>
+          <w:tab w:val="num" w:pos="2880"/>
+        </w:tabs>
+        <w:ind w:left="2880" w:hanging="360"/>
+      </w:pPr>
+      <w:rPr>
+        <w:rFonts w:ascii="Wingdings" w:hAnsi="Wingdings" w:hint="default"/>
+        <w:sz w:val="20"/>
+      </w:rPr>
+    </w:lvl>
+    <w:lvl w:ilvl="4" w:tentative="1">
+      <w:start w:val="1"/>
+      <w:numFmt w:val="bullet"/>
+      <w:lvlText w:val=""/>
+      <w:lvlJc w:val="left"/>
+      <w:pPr>
+        <w:tabs>
+          <w:tab w:val="num" w:pos="3600"/>
+        </w:tabs>
+        <w:ind w:left="3600" w:hanging="360"/>
+      </w:pPr>
+      <w:rPr>
+        <w:rFonts w:ascii="Wingdings" w:hAnsi="Wingdings" w:hint="default"/>
+        <w:sz w:val="20"/>
+      </w:rPr>
+    </w:lvl>
+    <w:lvl w:ilvl="5" w:tentative="1">
+      <w:start w:val="1"/>
+      <w:numFmt w:val="bullet"/>
+      <w:lvlText w:val=""/>
+      <w:lvlJc w:val="left"/>
+      <w:pPr>
+        <w:tabs>
+          <w:tab w:val="num" w:pos="4320"/>
+        </w:tabs>
+        <w:ind w:left="4320" w:hanging="360"/>
+      </w:pPr>
+      <w:rPr>
+        <w:rFonts w:ascii="Wingdings" w:hAnsi="Wingdings" w:hint="default"/>
+        <w:sz w:val="20"/>
+      </w:rPr>
+    </w:lvl>
+    <w:lvl w:ilvl="6" w:tentative="1">
+      <w:start w:val="1"/>
+      <w:numFmt w:val="bullet"/>
+      <w:lvlText w:val=""/>
+      <w:lvlJc w:val="left"/>
+      <w:pPr>
+        <w:tabs>
+          <w:tab w:val="num" w:pos="5040"/>
+        </w:tabs>
+        <w:ind w:left="5040" w:hanging="360"/>
+      </w:pPr>
+      <w:rPr>
+        <w:rFonts w:ascii="Wingdings" w:hAnsi="Wingdings" w:hint="default"/>
+        <w:sz w:val="20"/>
+      </w:rPr>
+    </w:lvl>
+    <w:lvl w:ilvl="7" w:tentative="1">
+      <w:start w:val="1"/>
+      <w:numFmt w:val="bullet"/>
+      <w:lvlText w:val=""/>
+      <w:lvlJc w:val="left"/>
+      <w:pPr>
+        <w:tabs>
+          <w:tab w:val="num" w:pos="5760"/>
+        </w:tabs>
+        <w:ind w:left="5760" w:hanging="360"/>
+      </w:pPr>
+      <w:rPr>
+        <w:rFonts w:ascii="Wingdings" w:hAnsi="Wingdings" w:hint="default"/>
+        <w:sz w:val="20"/>
+      </w:rPr>
+    </w:lvl>
+    <w:lvl w:ilvl="8" w:tentative="1">
+      <w:start w:val="1"/>
+      <w:numFmt w:val="bullet"/>
+      <w:lvlText w:val=""/>
+      <w:lvlJc w:val="left"/>
+      <w:pPr>
+        <w:tabs>
+          <w:tab w:val="num" w:pos="6480"/>
+        </w:tabs>
+        <w:ind w:left="6480" w:hanging="360"/>
+      </w:pPr>
+      <w:rPr>
+        <w:rFonts w:ascii="Wingdings" w:hAnsi="Wingdings" w:hint="default"/>
+        <w:sz w:val="20"/>
+      </w:rPr>
+    </w:lvl>
+  </w:abstractNum>
+  <w:abstractNum w:abstractNumId="5" w15:restartNumberingAfterBreak="0">
+    <w:nsid w:val="6D9248A9"/>
+    <w:multiLevelType w:val="multilevel"/>
+    <w:tmpl w:val="C89EE0FC"/>
+    <w:lvl w:ilvl="0">
+      <w:start w:val="1"/>
+      <w:numFmt w:val="bullet"/>
+      <w:lvlText w:val=""/>
+      <w:lvlJc w:val="left"/>
+      <w:pPr>
+        <w:tabs>
+          <w:tab w:val="num" w:pos="720"/>
+        </w:tabs>
+        <w:ind w:left="720" w:hanging="360"/>
+      </w:pPr>
+      <w:rPr>
+        <w:rFonts w:ascii="Symbol" w:hAnsi="Symbol" w:hint="default"/>
+        <w:sz w:val="20"/>
+      </w:rPr>
+    </w:lvl>
+    <w:lvl w:ilvl="1" w:tentative="1">
+      <w:start w:val="1"/>
+      <w:numFmt w:val="bullet"/>
+      <w:lvlText w:val="o"/>
+      <w:lvlJc w:val="left"/>
+      <w:pPr>
+        <w:tabs>
+          <w:tab w:val="num" w:pos="1440"/>
+        </w:tabs>
+        <w:ind w:left="1440" w:hanging="360"/>
+      </w:pPr>
+      <w:rPr>
+        <w:rFonts w:ascii="Courier New" w:hAnsi="Courier New" w:hint="default"/>
+        <w:sz w:val="20"/>
+      </w:rPr>
+    </w:lvl>
+    <w:lvl w:ilvl="2" w:tentative="1">
+      <w:start w:val="1"/>
+      <w:numFmt w:val="bullet"/>
+      <w:lvlText w:val=""/>
+      <w:lvlJc w:val="left"/>
+      <w:pPr>
+        <w:tabs>
+          <w:tab w:val="num" w:pos="2160"/>
+        </w:tabs>
+        <w:ind w:left="2160" w:hanging="360"/>
+      </w:pPr>
+      <w:rPr>
+        <w:rFonts w:ascii="Wingdings" w:hAnsi="Wingdings" w:hint="default"/>
+        <w:sz w:val="20"/>
+      </w:rPr>
+    </w:lvl>
+    <w:lvl w:ilvl="3" w:tentative="1">
+      <w:start w:val="1"/>
+      <w:numFmt w:val="bullet"/>
+      <w:lvlText w:val=""/>
+      <w:lvlJc w:val="left"/>
+      <w:pPr>
+        <w:tabs>
+          <w:tab w:val="num" w:pos="2880"/>
+        </w:tabs>
+        <w:ind w:left="2880" w:hanging="360"/>
+      </w:pPr>
+      <w:rPr>
+        <w:rFonts w:ascii="Wingdings" w:hAnsi="Wingdings" w:hint="default"/>
+        <w:sz w:val="20"/>
+      </w:rPr>
+    </w:lvl>
+    <w:lvl w:ilvl="4" w:tentative="1">
+      <w:start w:val="1"/>
+      <w:numFmt w:val="bullet"/>
+      <w:lvlText w:val=""/>
+      <w:lvlJc w:val="left"/>
+      <w:pPr>
+        <w:tabs>
+          <w:tab w:val="num" w:pos="3600"/>
+        </w:tabs>
+        <w:ind w:left="3600" w:hanging="360"/>
+      </w:pPr>
+      <w:rPr>
+        <w:rFonts w:ascii="Wingdings" w:hAnsi="Wingdings" w:hint="default"/>
+        <w:sz w:val="20"/>
+      </w:rPr>
+    </w:lvl>
+    <w:lvl w:ilvl="5" w:tentative="1">
+      <w:start w:val="1"/>
+      <w:numFmt w:val="bullet"/>
+      <w:lvlText w:val=""/>
+      <w:lvlJc w:val="left"/>
+      <w:pPr>
+        <w:tabs>
+          <w:tab w:val="num" w:pos="4320"/>
+        </w:tabs>
+        <w:ind w:left="4320" w:hanging="360"/>
+      </w:pPr>
+      <w:rPr>
+        <w:rFonts w:ascii="Wingdings" w:hAnsi="Wingdings" w:hint="default"/>
+        <w:sz w:val="20"/>
+      </w:rPr>
+    </w:lvl>
+    <w:lvl w:ilvl="6" w:tentative="1">
+      <w:start w:val="1"/>
+      <w:numFmt w:val="bullet"/>
+      <w:lvlText w:val=""/>
+      <w:lvlJc w:val="left"/>
+      <w:pPr>
+        <w:tabs>
+          <w:tab w:val="num" w:pos="5040"/>
+        </w:tabs>
+        <w:ind w:left="5040" w:hanging="360"/>
+      </w:pPr>
+      <w:rPr>
+        <w:rFonts w:ascii="Wingdings" w:hAnsi="Wingdings" w:hint="default"/>
+        <w:sz w:val="20"/>
+      </w:rPr>
+    </w:lvl>
+    <w:lvl w:ilvl="7" w:tentative="1">
+      <w:start w:val="1"/>
+      <w:numFmt w:val="bullet"/>
+      <w:lvlText w:val=""/>
+      <w:lvlJc w:val="left"/>
+      <w:pPr>
+        <w:tabs>
+          <w:tab w:val="num" w:pos="5760"/>
+        </w:tabs>
+        <w:ind w:left="5760" w:hanging="360"/>
+      </w:pPr>
+      <w:rPr>
+        <w:rFonts w:ascii="Wingdings" w:hAnsi="Wingdings" w:hint="default"/>
+        <w:sz w:val="20"/>
+      </w:rPr>
+    </w:lvl>
+    <w:lvl w:ilvl="8" w:tentative="1">
+      <w:start w:val="1"/>
+      <w:numFmt w:val="bullet"/>
+      <w:lvlText w:val=""/>
+      <w:lvlJc w:val="left"/>
+      <w:pPr>
+        <w:tabs>
+          <w:tab w:val="num" w:pos="6480"/>
+        </w:tabs>
+        <w:ind w:left="6480" w:hanging="360"/>
+      </w:pPr>
+      <w:rPr>
+        <w:rFonts w:ascii="Wingdings" w:hAnsi="Wingdings" w:hint="default"/>
+        <w:sz w:val="20"/>
+      </w:rPr>
+    </w:lvl>
+  </w:abstractNum>
   <w:num w:numId="1" w16cid:durableId="174344306">
+    <w:abstractNumId w:val="3"/>
+  </w:num>
+  <w:num w:numId="2" w16cid:durableId="1595674955">
     <w:abstractNumId w:val="1"/>
   </w:num>
-  <w:num w:numId="2" w16cid:durableId="1595674955">
+  <w:num w:numId="3" w16cid:durableId="703140631">
+    <w:abstractNumId w:val="2"/>
+  </w:num>
+  <w:num w:numId="4" w16cid:durableId="1328945357">
     <w:abstractNumId w:val="0"/>
+  </w:num>
+  <w:num w:numId="5" w16cid:durableId="653025004">
+    <w:abstractNumId w:val="4"/>
+  </w:num>
+  <w:num w:numId="6" w16cid:durableId="1514878425">
+    <w:abstractNumId w:val="5"/>
   </w:num>
 </w:numbering>
 </file>
@@ -888,6 +3088,26 @@
     <w:name w:val="Normal"/>
     <w:qFormat/>
   </w:style>
+  <w:style w:type="paragraph" w:styleId="Heading3">
+    <w:name w:val="heading 3"/>
+    <w:basedOn w:val="Normal"/>
+    <w:link w:val="Heading3Char"/>
+    <w:uiPriority w:val="9"/>
+    <w:qFormat/>
+    <w:rsid w:val="00A64663"/>
+    <w:pPr>
+      <w:spacing w:before="100" w:beforeAutospacing="1" w:after="100" w:afterAutospacing="1"/>
+      <w:outlineLvl w:val="2"/>
+    </w:pPr>
+    <w:rPr>
+      <w:rFonts w:ascii="Times New Roman" w:eastAsia="Times New Roman" w:hAnsi="Times New Roman" w:cs="Times New Roman"/>
+      <w:b/>
+      <w:bCs/>
+      <w:sz w:val="27"/>
+      <w:szCs w:val="27"/>
+      <w:lang w:eastAsia="en-GB"/>
+    </w:rPr>
+  </w:style>
   <w:style w:type="character" w:default="1" w:styleId="DefaultParagraphFont">
     <w:name w:val="Default Paragraph Font"/>
     <w:uiPriority w:val="1"/>
@@ -925,6 +3145,135 @@
       <w:ind w:left="720"/>
       <w:contextualSpacing/>
     </w:pPr>
+  </w:style>
+  <w:style w:type="character" w:customStyle="1" w:styleId="Heading3Char">
+    <w:name w:val="Heading 3 Char"/>
+    <w:basedOn w:val="DefaultParagraphFont"/>
+    <w:link w:val="Heading3"/>
+    <w:uiPriority w:val="9"/>
+    <w:rsid w:val="00A64663"/>
+    <w:rPr>
+      <w:rFonts w:ascii="Times New Roman" w:eastAsia="Times New Roman" w:hAnsi="Times New Roman" w:cs="Times New Roman"/>
+      <w:b/>
+      <w:bCs/>
+      <w:sz w:val="27"/>
+      <w:szCs w:val="27"/>
+      <w:lang w:eastAsia="en-GB"/>
+    </w:rPr>
+  </w:style>
+  <w:style w:type="character" w:styleId="Strong">
+    <w:name w:val="Strong"/>
+    <w:basedOn w:val="DefaultParagraphFont"/>
+    <w:uiPriority w:val="22"/>
+    <w:qFormat/>
+    <w:rsid w:val="00A64663"/>
+    <w:rPr>
+      <w:b/>
+      <w:bCs/>
+    </w:rPr>
+  </w:style>
+  <w:style w:type="character" w:styleId="HTMLCode">
+    <w:name w:val="HTML Code"/>
+    <w:basedOn w:val="DefaultParagraphFont"/>
+    <w:uiPriority w:val="99"/>
+    <w:semiHidden/>
+    <w:unhideWhenUsed/>
+    <w:rsid w:val="00A64663"/>
+    <w:rPr>
+      <w:rFonts w:ascii="Courier New" w:eastAsia="Times New Roman" w:hAnsi="Courier New" w:cs="Courier New"/>
+      <w:sz w:val="20"/>
+      <w:szCs w:val="20"/>
+    </w:rPr>
+  </w:style>
+  <w:style w:type="character" w:styleId="Emphasis">
+    <w:name w:val="Emphasis"/>
+    <w:basedOn w:val="DefaultParagraphFont"/>
+    <w:uiPriority w:val="20"/>
+    <w:qFormat/>
+    <w:rsid w:val="00731C1E"/>
+    <w:rPr>
+      <w:i/>
+      <w:iCs/>
+    </w:rPr>
+  </w:style>
+  <w:style w:type="paragraph" w:styleId="HTMLPreformatted">
+    <w:name w:val="HTML Preformatted"/>
+    <w:basedOn w:val="Normal"/>
+    <w:link w:val="HTMLPreformattedChar"/>
+    <w:uiPriority w:val="99"/>
+    <w:semiHidden/>
+    <w:unhideWhenUsed/>
+    <w:rsid w:val="00731C1E"/>
+    <w:pPr>
+      <w:tabs>
+        <w:tab w:val="left" w:pos="916"/>
+        <w:tab w:val="left" w:pos="1832"/>
+        <w:tab w:val="left" w:pos="2748"/>
+        <w:tab w:val="left" w:pos="3664"/>
+        <w:tab w:val="left" w:pos="4580"/>
+        <w:tab w:val="left" w:pos="5496"/>
+        <w:tab w:val="left" w:pos="6412"/>
+        <w:tab w:val="left" w:pos="7328"/>
+        <w:tab w:val="left" w:pos="8244"/>
+        <w:tab w:val="left" w:pos="9160"/>
+        <w:tab w:val="left" w:pos="10076"/>
+        <w:tab w:val="left" w:pos="10992"/>
+        <w:tab w:val="left" w:pos="11908"/>
+        <w:tab w:val="left" w:pos="12824"/>
+        <w:tab w:val="left" w:pos="13740"/>
+        <w:tab w:val="left" w:pos="14656"/>
+      </w:tabs>
+    </w:pPr>
+    <w:rPr>
+      <w:rFonts w:ascii="Courier New" w:eastAsia="Times New Roman" w:hAnsi="Courier New" w:cs="Courier New"/>
+      <w:sz w:val="20"/>
+      <w:szCs w:val="20"/>
+      <w:lang w:eastAsia="en-GB"/>
+    </w:rPr>
+  </w:style>
+  <w:style w:type="character" w:customStyle="1" w:styleId="HTMLPreformattedChar">
+    <w:name w:val="HTML Preformatted Char"/>
+    <w:basedOn w:val="DefaultParagraphFont"/>
+    <w:link w:val="HTMLPreformatted"/>
+    <w:uiPriority w:val="99"/>
+    <w:semiHidden/>
+    <w:rsid w:val="00731C1E"/>
+    <w:rPr>
+      <w:rFonts w:ascii="Courier New" w:eastAsia="Times New Roman" w:hAnsi="Courier New" w:cs="Courier New"/>
+      <w:sz w:val="20"/>
+      <w:szCs w:val="20"/>
+      <w:lang w:eastAsia="en-GB"/>
+    </w:rPr>
+  </w:style>
+  <w:style w:type="character" w:customStyle="1" w:styleId="hljs-keyword">
+    <w:name w:val="hljs-keyword"/>
+    <w:basedOn w:val="DefaultParagraphFont"/>
+    <w:rsid w:val="00731C1E"/>
+  </w:style>
+  <w:style w:type="character" w:customStyle="1" w:styleId="hljs-title">
+    <w:name w:val="hljs-title"/>
+    <w:basedOn w:val="DefaultParagraphFont"/>
+    <w:rsid w:val="00731C1E"/>
+  </w:style>
+  <w:style w:type="character" w:customStyle="1" w:styleId="hljs-params">
+    <w:name w:val="hljs-params"/>
+    <w:basedOn w:val="DefaultParagraphFont"/>
+    <w:rsid w:val="00731C1E"/>
+  </w:style>
+  <w:style w:type="character" w:customStyle="1" w:styleId="hljs-builtin">
+    <w:name w:val="hljs-built_in"/>
+    <w:basedOn w:val="DefaultParagraphFont"/>
+    <w:rsid w:val="00731C1E"/>
+  </w:style>
+  <w:style w:type="character" w:customStyle="1" w:styleId="hljs-number">
+    <w:name w:val="hljs-number"/>
+    <w:basedOn w:val="DefaultParagraphFont"/>
+    <w:rsid w:val="00731C1E"/>
+  </w:style>
+  <w:style w:type="character" w:customStyle="1" w:styleId="hljs-comment">
+    <w:name w:val="hljs-comment"/>
+    <w:basedOn w:val="DefaultParagraphFont"/>
+    <w:rsid w:val="00731C1E"/>
   </w:style>
 </w:styles>
 </file>

</xml_diff>

<commit_message>
Now have highscore file feature using context manager class
</commit_message>
<xml_diff>
--- a/Project Notes (stuff learned).docx
+++ b/Project Notes (stuff learned).docx
@@ -62,19 +62,11 @@
       <w:r>
         <w:t>“</w:t>
       </w:r>
-      <w:proofErr w:type="gramStart"/>
       <w:r>
         <w:rPr>
           <w:color w:val="FF0000"/>
         </w:rPr>
-        <w:t>while</w:t>
-      </w:r>
-      <w:proofErr w:type="gramEnd"/>
-      <w:r>
-        <w:rPr>
-          <w:color w:val="FF0000"/>
-        </w:rPr>
-        <w:t xml:space="preserve"> current_hp &gt; 0:</w:t>
+        <w:t>while current_hp &gt; 0:</w:t>
       </w:r>
       <w:r>
         <w:rPr>
@@ -294,25 +286,7 @@
           <w:sz w:val="28"/>
           <w:szCs w:val="28"/>
         </w:rPr>
-        <w:t>Use something like in __</w:t>
-      </w:r>
-      <w:proofErr w:type="spellStart"/>
-      <w:r>
-        <w:rPr>
-          <w:color w:val="000000" w:themeColor="text1"/>
-          <w:sz w:val="28"/>
-          <w:szCs w:val="28"/>
-        </w:rPr>
-        <w:t>init</w:t>
-      </w:r>
-      <w:proofErr w:type="spellEnd"/>
-      <w:r>
-        <w:rPr>
-          <w:color w:val="000000" w:themeColor="text1"/>
-          <w:sz w:val="28"/>
-          <w:szCs w:val="28"/>
-        </w:rPr>
-        <w:t xml:space="preserve">__: </w:t>
+        <w:t xml:space="preserve">Use something like in __init__: </w:t>
       </w:r>
     </w:p>
     <w:p>
@@ -329,6 +303,49 @@
         </w:rPr>
       </w:pPr>
       <w:proofErr w:type="spellStart"/>
+      <w:r>
+        <w:rPr>
+          <w:color w:val="FF0000"/>
+          <w:sz w:val="28"/>
+          <w:szCs w:val="28"/>
+        </w:rPr>
+        <w:t>self.current_hp</w:t>
+      </w:r>
+      <w:proofErr w:type="spellEnd"/>
+      <w:r>
+        <w:rPr>
+          <w:color w:val="FF0000"/>
+          <w:sz w:val="28"/>
+          <w:szCs w:val="28"/>
+        </w:rPr>
+        <w:t xml:space="preserve"> = min(</w:t>
+      </w:r>
+      <w:proofErr w:type="spellStart"/>
+      <w:r>
+        <w:rPr>
+          <w:color w:val="FF0000"/>
+          <w:sz w:val="28"/>
+          <w:szCs w:val="28"/>
+        </w:rPr>
+        <w:t>self.current_hp</w:t>
+      </w:r>
+      <w:proofErr w:type="spellEnd"/>
+      <w:r>
+        <w:rPr>
+          <w:color w:val="FF0000"/>
+          <w:sz w:val="28"/>
+          <w:szCs w:val="28"/>
+        </w:rPr>
+        <w:t xml:space="preserve">, </w:t>
+      </w:r>
+      <w:r>
+        <w:rPr>
+          <w:color w:val="FF0000"/>
+          <w:sz w:val="28"/>
+          <w:szCs w:val="28"/>
+        </w:rPr>
+        <w:t xml:space="preserve">, </w:t>
+      </w:r>
       <w:proofErr w:type="gramStart"/>
       <w:r>
         <w:rPr>
@@ -336,52 +353,9 @@
           <w:sz w:val="28"/>
           <w:szCs w:val="28"/>
         </w:rPr>
-        <w:t>self.current</w:t>
+        <w:t>chosen-value</w:t>
       </w:r>
       <w:proofErr w:type="gramEnd"/>
-      <w:r>
-        <w:rPr>
-          <w:color w:val="FF0000"/>
-          <w:sz w:val="28"/>
-          <w:szCs w:val="28"/>
-        </w:rPr>
-        <w:t>_hp</w:t>
-      </w:r>
-      <w:proofErr w:type="spellEnd"/>
-      <w:r>
-        <w:rPr>
-          <w:color w:val="FF0000"/>
-          <w:sz w:val="28"/>
-          <w:szCs w:val="28"/>
-        </w:rPr>
-        <w:t xml:space="preserve"> = min(</w:t>
-      </w:r>
-      <w:proofErr w:type="spellStart"/>
-      <w:r>
-        <w:rPr>
-          <w:color w:val="FF0000"/>
-          <w:sz w:val="28"/>
-          <w:szCs w:val="28"/>
-        </w:rPr>
-        <w:t>self.current_hp</w:t>
-      </w:r>
-      <w:proofErr w:type="spellEnd"/>
-      <w:r>
-        <w:rPr>
-          <w:color w:val="FF0000"/>
-          <w:sz w:val="28"/>
-          <w:szCs w:val="28"/>
-        </w:rPr>
-        <w:t xml:space="preserve">, </w:t>
-      </w:r>
-      <w:r>
-        <w:rPr>
-          <w:color w:val="FF0000"/>
-          <w:sz w:val="28"/>
-          <w:szCs w:val="28"/>
-        </w:rPr>
-        <w:t>, chosen-value</w:t>
-      </w:r>
       <w:r>
         <w:rPr>
           <w:color w:val="FF0000"/>
@@ -597,7 +571,6 @@
         </w:rPr>
         <w:t xml:space="preserve">Any </w:t>
       </w:r>
-      <w:proofErr w:type="gramStart"/>
       <w:r>
         <w:rPr>
           <w:rFonts w:ascii="Courier New" w:eastAsia="Times New Roman" w:hAnsi="Courier New" w:cs="Courier New"/>
@@ -605,17 +578,7 @@
           <w:szCs w:val="21"/>
           <w:lang w:eastAsia="en-GB"/>
         </w:rPr>
-        <w:t>print(</w:t>
-      </w:r>
-      <w:proofErr w:type="gramEnd"/>
-      <w:r>
-        <w:rPr>
-          <w:rFonts w:ascii="Courier New" w:eastAsia="Times New Roman" w:hAnsi="Courier New" w:cs="Courier New"/>
-          <w:sz w:val="21"/>
-          <w:szCs w:val="21"/>
-          <w:lang w:eastAsia="en-GB"/>
-        </w:rPr>
-        <w:t>)</w:t>
+        <w:t>print()</w:t>
       </w:r>
       <w:r>
         <w:rPr>
@@ -758,16 +721,77 @@
           <w:sz w:val="28"/>
           <w:szCs w:val="28"/>
         </w:rPr>
-        <w:t>say_</w:t>
-      </w:r>
-      <w:proofErr w:type="gramStart"/>
+        <w:t>say_hello</w:t>
+      </w:r>
+      <w:proofErr w:type="spellEnd"/>
       <w:r>
         <w:rPr>
           <w:rFonts w:ascii="Courier New" w:hAnsi="Courier New" w:cs="Courier New"/>
           <w:sz w:val="28"/>
           <w:szCs w:val="28"/>
         </w:rPr>
-        <w:t>hello</w:t>
+        <w:t>():</w:t>
+      </w:r>
+    </w:p>
+    <w:p>
+      <w:pPr>
+        <w:tabs>
+          <w:tab w:val="left" w:pos="5460"/>
+        </w:tabs>
+        <w:rPr>
+          <w:rFonts w:ascii="Courier New" w:hAnsi="Courier New" w:cs="Courier New"/>
+          <w:sz w:val="28"/>
+          <w:szCs w:val="28"/>
+        </w:rPr>
+      </w:pPr>
+      <w:r>
+        <w:rPr>
+          <w:rFonts w:ascii="Courier New" w:hAnsi="Courier New" w:cs="Courier New"/>
+          <w:sz w:val="28"/>
+          <w:szCs w:val="28"/>
+        </w:rPr>
+        <w:t xml:space="preserve">    print("Hello!")</w:t>
+      </w:r>
+    </w:p>
+    <w:p>
+      <w:pPr>
+        <w:tabs>
+          <w:tab w:val="left" w:pos="5460"/>
+        </w:tabs>
+        <w:rPr>
+          <w:rFonts w:ascii="Courier New" w:hAnsi="Courier New" w:cs="Courier New"/>
+          <w:sz w:val="28"/>
+          <w:szCs w:val="28"/>
+        </w:rPr>
+      </w:pPr>
+    </w:p>
+    <w:p>
+      <w:pPr>
+        <w:tabs>
+          <w:tab w:val="left" w:pos="5460"/>
+        </w:tabs>
+        <w:rPr>
+          <w:rFonts w:ascii="Courier New" w:hAnsi="Courier New" w:cs="Courier New"/>
+          <w:sz w:val="28"/>
+          <w:szCs w:val="28"/>
+        </w:rPr>
+      </w:pPr>
+      <w:r>
+        <w:rPr>
+          <w:rFonts w:ascii="Courier New" w:hAnsi="Courier New" w:cs="Courier New"/>
+          <w:sz w:val="28"/>
+          <w:szCs w:val="28"/>
+        </w:rPr>
+        <w:t xml:space="preserve">result = </w:t>
+      </w:r>
+      <w:proofErr w:type="spellStart"/>
+      <w:r>
+        <w:rPr>
+          <w:rFonts w:ascii="Courier New" w:hAnsi="Courier New" w:cs="Courier New"/>
+          <w:sz w:val="28"/>
+          <w:szCs w:val="28"/>
+        </w:rPr>
+        <w:t>say_hello</w:t>
       </w:r>
       <w:proofErr w:type="spellEnd"/>
       <w:r>
@@ -776,104 +800,7 @@
           <w:sz w:val="28"/>
           <w:szCs w:val="28"/>
         </w:rPr>
-        <w:t>(</w:t>
-      </w:r>
-      <w:proofErr w:type="gramEnd"/>
-      <w:r>
-        <w:rPr>
-          <w:rFonts w:ascii="Courier New" w:hAnsi="Courier New" w:cs="Courier New"/>
-          <w:sz w:val="28"/>
-          <w:szCs w:val="28"/>
-        </w:rPr>
-        <w:t>):</w:t>
-      </w:r>
-    </w:p>
-    <w:p>
-      <w:pPr>
-        <w:tabs>
-          <w:tab w:val="left" w:pos="5460"/>
-        </w:tabs>
-        <w:rPr>
-          <w:rFonts w:ascii="Courier New" w:hAnsi="Courier New" w:cs="Courier New"/>
-          <w:sz w:val="28"/>
-          <w:szCs w:val="28"/>
-        </w:rPr>
-      </w:pPr>
-      <w:r>
-        <w:rPr>
-          <w:rFonts w:ascii="Courier New" w:hAnsi="Courier New" w:cs="Courier New"/>
-          <w:sz w:val="28"/>
-          <w:szCs w:val="28"/>
-        </w:rPr>
-        <w:t xml:space="preserve">    print("Hello!")</w:t>
-      </w:r>
-    </w:p>
-    <w:p>
-      <w:pPr>
-        <w:tabs>
-          <w:tab w:val="left" w:pos="5460"/>
-        </w:tabs>
-        <w:rPr>
-          <w:rFonts w:ascii="Courier New" w:hAnsi="Courier New" w:cs="Courier New"/>
-          <w:sz w:val="28"/>
-          <w:szCs w:val="28"/>
-        </w:rPr>
-      </w:pPr>
-    </w:p>
-    <w:p>
-      <w:pPr>
-        <w:tabs>
-          <w:tab w:val="left" w:pos="5460"/>
-        </w:tabs>
-        <w:rPr>
-          <w:rFonts w:ascii="Courier New" w:hAnsi="Courier New" w:cs="Courier New"/>
-          <w:sz w:val="28"/>
-          <w:szCs w:val="28"/>
-        </w:rPr>
-      </w:pPr>
-      <w:r>
-        <w:rPr>
-          <w:rFonts w:ascii="Courier New" w:hAnsi="Courier New" w:cs="Courier New"/>
-          <w:sz w:val="28"/>
-          <w:szCs w:val="28"/>
-        </w:rPr>
-        <w:t xml:space="preserve">result = </w:t>
-      </w:r>
-      <w:proofErr w:type="spellStart"/>
-      <w:r>
-        <w:rPr>
-          <w:rFonts w:ascii="Courier New" w:hAnsi="Courier New" w:cs="Courier New"/>
-          <w:sz w:val="28"/>
-          <w:szCs w:val="28"/>
-        </w:rPr>
-        <w:t>say_</w:t>
-      </w:r>
-      <w:proofErr w:type="gramStart"/>
-      <w:r>
-        <w:rPr>
-          <w:rFonts w:ascii="Courier New" w:hAnsi="Courier New" w:cs="Courier New"/>
-          <w:sz w:val="28"/>
-          <w:szCs w:val="28"/>
-        </w:rPr>
-        <w:t>hello</w:t>
-      </w:r>
-      <w:proofErr w:type="spellEnd"/>
-      <w:r>
-        <w:rPr>
-          <w:rFonts w:ascii="Courier New" w:hAnsi="Courier New" w:cs="Courier New"/>
-          <w:sz w:val="28"/>
-          <w:szCs w:val="28"/>
-        </w:rPr>
-        <w:t>(</w:t>
-      </w:r>
-      <w:proofErr w:type="gramEnd"/>
-      <w:r>
-        <w:rPr>
-          <w:rFonts w:ascii="Courier New" w:hAnsi="Courier New" w:cs="Courier New"/>
-          <w:sz w:val="28"/>
-          <w:szCs w:val="28"/>
-        </w:rPr>
-        <w:t>)   # Prints "Hello!", but result == None</w:t>
+        <w:t>()   # Prints "Hello!", but result == None</w:t>
       </w:r>
     </w:p>
     <w:p>
@@ -1123,27 +1050,7 @@
           <w:szCs w:val="32"/>
           <w:lang w:eastAsia="en-GB"/>
         </w:rPr>
-        <w:t xml:space="preserve">def </w:t>
-      </w:r>
-      <w:proofErr w:type="gramStart"/>
-      <w:r>
-        <w:rPr>
-          <w:rFonts w:ascii="Courier New" w:eastAsia="Times New Roman" w:hAnsi="Courier New" w:cs="Courier New"/>
-          <w:sz w:val="32"/>
-          <w:szCs w:val="32"/>
-          <w:lang w:eastAsia="en-GB"/>
-        </w:rPr>
-        <w:t>add(</w:t>
-      </w:r>
-      <w:proofErr w:type="gramEnd"/>
-      <w:r>
-        <w:rPr>
-          <w:rFonts w:ascii="Courier New" w:eastAsia="Times New Roman" w:hAnsi="Courier New" w:cs="Courier New"/>
-          <w:sz w:val="32"/>
-          <w:szCs w:val="32"/>
-          <w:lang w:eastAsia="en-GB"/>
-        </w:rPr>
-        <w:t>a, b):</w:t>
+        <w:t>def add(a, b):</w:t>
       </w:r>
     </w:p>
     <w:p>
@@ -1245,27 +1152,7 @@
           <w:szCs w:val="32"/>
           <w:lang w:eastAsia="en-GB"/>
         </w:rPr>
-        <w:t xml:space="preserve">sum = </w:t>
-      </w:r>
-      <w:proofErr w:type="gramStart"/>
-      <w:r>
-        <w:rPr>
-          <w:rFonts w:ascii="Courier New" w:eastAsia="Times New Roman" w:hAnsi="Courier New" w:cs="Courier New"/>
-          <w:sz w:val="32"/>
-          <w:szCs w:val="32"/>
-          <w:lang w:eastAsia="en-GB"/>
-        </w:rPr>
-        <w:t>add(</w:t>
-      </w:r>
-      <w:proofErr w:type="gramEnd"/>
-      <w:r>
-        <w:rPr>
-          <w:rFonts w:ascii="Courier New" w:eastAsia="Times New Roman" w:hAnsi="Courier New" w:cs="Courier New"/>
-          <w:sz w:val="32"/>
-          <w:szCs w:val="32"/>
-          <w:lang w:eastAsia="en-GB"/>
-        </w:rPr>
-        <w:t>2, 3)   # sum == 5</w:t>
+        <w:t>sum = add(2, 3)   # sum == 5</w:t>
       </w:r>
     </w:p>
     <w:p>
@@ -1328,7 +1215,6 @@
         <w:t xml:space="preserve">Writing </w:t>
       </w:r>
       <w:proofErr w:type="spellStart"/>
-      <w:proofErr w:type="gramStart"/>
       <w:r>
         <w:rPr>
           <w:rFonts w:ascii="Courier New" w:eastAsia="Times New Roman" w:hAnsi="Courier New" w:cs="Courier New"/>
@@ -1339,7 +1225,6 @@
         <w:t>object.attribute</w:t>
       </w:r>
       <w:proofErr w:type="spellEnd"/>
-      <w:proofErr w:type="gramEnd"/>
       <w:r>
         <w:rPr>
           <w:rFonts w:ascii="Times New Roman" w:eastAsia="Times New Roman" w:hAnsi="Times New Roman" w:cs="Times New Roman"/>
@@ -1526,8 +1411,6 @@
         </w:rPr>
         <w:t xml:space="preserve">, use </w:t>
       </w:r>
-      <w:proofErr w:type="spellStart"/>
-      <w:proofErr w:type="gramStart"/>
       <w:r>
         <w:rPr>
           <w:rFonts w:ascii="Courier New" w:eastAsia="Times New Roman" w:hAnsi="Courier New" w:cs="Courier New"/>
@@ -1535,9 +1418,17 @@
           <w:szCs w:val="21"/>
           <w:lang w:eastAsia="en-GB"/>
         </w:rPr>
-        <w:t>getattr</w:t>
-      </w:r>
-      <w:proofErr w:type="spellEnd"/>
+        <w:t>getattr()</w:t>
+      </w:r>
+      <w:r>
+        <w:rPr>
+          <w:rFonts w:ascii="Times New Roman" w:eastAsia="Times New Roman" w:hAnsi="Times New Roman" w:cs="Times New Roman"/>
+          <w:sz w:val="28"/>
+          <w:szCs w:val="28"/>
+          <w:lang w:eastAsia="en-GB"/>
+        </w:rPr>
+        <w:t xml:space="preserve"> and </w:t>
+      </w:r>
       <w:r>
         <w:rPr>
           <w:rFonts w:ascii="Courier New" w:eastAsia="Times New Roman" w:hAnsi="Courier New" w:cs="Courier New"/>
@@ -1545,46 +1436,7 @@
           <w:szCs w:val="21"/>
           <w:lang w:eastAsia="en-GB"/>
         </w:rPr>
-        <w:t>(</w:t>
-      </w:r>
-      <w:proofErr w:type="gramEnd"/>
-      <w:r>
-        <w:rPr>
-          <w:rFonts w:ascii="Courier New" w:eastAsia="Times New Roman" w:hAnsi="Courier New" w:cs="Courier New"/>
-          <w:sz w:val="21"/>
-          <w:szCs w:val="21"/>
-          <w:lang w:eastAsia="en-GB"/>
-        </w:rPr>
-        <w:t>)</w:t>
-      </w:r>
-      <w:r>
-        <w:rPr>
-          <w:rFonts w:ascii="Times New Roman" w:eastAsia="Times New Roman" w:hAnsi="Times New Roman" w:cs="Times New Roman"/>
-          <w:sz w:val="28"/>
-          <w:szCs w:val="28"/>
-          <w:lang w:eastAsia="en-GB"/>
-        </w:rPr>
-        <w:t xml:space="preserve"> and </w:t>
-      </w:r>
-      <w:proofErr w:type="spellStart"/>
-      <w:r>
-        <w:rPr>
-          <w:rFonts w:ascii="Courier New" w:eastAsia="Times New Roman" w:hAnsi="Courier New" w:cs="Courier New"/>
-          <w:sz w:val="21"/>
-          <w:szCs w:val="21"/>
-          <w:lang w:eastAsia="en-GB"/>
-        </w:rPr>
-        <w:t>setattr</w:t>
-      </w:r>
-      <w:proofErr w:type="spellEnd"/>
-      <w:r>
-        <w:rPr>
-          <w:rFonts w:ascii="Courier New" w:eastAsia="Times New Roman" w:hAnsi="Courier New" w:cs="Courier New"/>
-          <w:sz w:val="21"/>
-          <w:szCs w:val="21"/>
-          <w:lang w:eastAsia="en-GB"/>
-        </w:rPr>
-        <w:t>()</w:t>
+        <w:t>setattr()</w:t>
       </w:r>
     </w:p>
     <w:p>
@@ -1640,8 +1492,6 @@
           <w:lang w:eastAsia="en-GB"/>
         </w:rPr>
       </w:pPr>
-      <w:proofErr w:type="spellStart"/>
-      <w:proofErr w:type="gramStart"/>
       <w:r>
         <w:rPr>
           <w:rFonts w:ascii="Courier New" w:eastAsia="Times New Roman" w:hAnsi="Courier New" w:cs="Courier New"/>
@@ -1649,9 +1499,17 @@
           <w:szCs w:val="21"/>
           <w:lang w:eastAsia="en-GB"/>
         </w:rPr>
-        <w:t>getattr</w:t>
-      </w:r>
-      <w:proofErr w:type="spellEnd"/>
+        <w:t>getattr(obj, "attr_name")</w:t>
+      </w:r>
+      <w:r>
+        <w:rPr>
+          <w:rFonts w:ascii="Times New Roman" w:eastAsia="Times New Roman" w:hAnsi="Times New Roman" w:cs="Times New Roman"/>
+          <w:sz w:val="28"/>
+          <w:szCs w:val="28"/>
+          <w:lang w:eastAsia="en-GB"/>
+        </w:rPr>
+        <w:t xml:space="preserve"> → returns the value of </w:t>
+      </w:r>
       <w:r>
         <w:rPr>
           <w:rFonts w:ascii="Courier New" w:eastAsia="Times New Roman" w:hAnsi="Courier New" w:cs="Courier New"/>
@@ -1659,69 +1517,8 @@
           <w:szCs w:val="21"/>
           <w:lang w:eastAsia="en-GB"/>
         </w:rPr>
-        <w:t>(</w:t>
-      </w:r>
-      <w:proofErr w:type="spellStart"/>
-      <w:proofErr w:type="gramEnd"/>
-      <w:r>
-        <w:rPr>
-          <w:rFonts w:ascii="Courier New" w:eastAsia="Times New Roman" w:hAnsi="Courier New" w:cs="Courier New"/>
-          <w:sz w:val="21"/>
-          <w:szCs w:val="21"/>
-          <w:lang w:eastAsia="en-GB"/>
-        </w:rPr>
-        <w:t>obj</w:t>
-      </w:r>
-      <w:proofErr w:type="spellEnd"/>
-      <w:r>
-        <w:rPr>
-          <w:rFonts w:ascii="Courier New" w:eastAsia="Times New Roman" w:hAnsi="Courier New" w:cs="Courier New"/>
-          <w:sz w:val="21"/>
-          <w:szCs w:val="21"/>
-          <w:lang w:eastAsia="en-GB"/>
-        </w:rPr>
-        <w:t>, "</w:t>
-      </w:r>
-      <w:proofErr w:type="spellStart"/>
-      <w:r>
-        <w:rPr>
-          <w:rFonts w:ascii="Courier New" w:eastAsia="Times New Roman" w:hAnsi="Courier New" w:cs="Courier New"/>
-          <w:sz w:val="21"/>
-          <w:szCs w:val="21"/>
-          <w:lang w:eastAsia="en-GB"/>
-        </w:rPr>
-        <w:t>attr_name</w:t>
-      </w:r>
-      <w:proofErr w:type="spellEnd"/>
-      <w:r>
-        <w:rPr>
-          <w:rFonts w:ascii="Courier New" w:eastAsia="Times New Roman" w:hAnsi="Courier New" w:cs="Courier New"/>
-          <w:sz w:val="21"/>
-          <w:szCs w:val="21"/>
-          <w:lang w:eastAsia="en-GB"/>
-        </w:rPr>
-        <w:t>")</w:t>
-      </w:r>
-      <w:r>
-        <w:rPr>
-          <w:rFonts w:ascii="Times New Roman" w:eastAsia="Times New Roman" w:hAnsi="Times New Roman" w:cs="Times New Roman"/>
-          <w:sz w:val="28"/>
-          <w:szCs w:val="28"/>
-          <w:lang w:eastAsia="en-GB"/>
-        </w:rPr>
-        <w:t xml:space="preserve"> → returns the value of </w:t>
-      </w:r>
-      <w:proofErr w:type="spellStart"/>
-      <w:r>
-        <w:rPr>
-          <w:rFonts w:ascii="Courier New" w:eastAsia="Times New Roman" w:hAnsi="Courier New" w:cs="Courier New"/>
-          <w:sz w:val="21"/>
-          <w:szCs w:val="21"/>
-          <w:lang w:eastAsia="en-GB"/>
-        </w:rPr>
         <w:t>obj.attr_name</w:t>
       </w:r>
-      <w:proofErr w:type="spellEnd"/>
     </w:p>
     <w:p>
       <w:pPr>
@@ -1737,8 +1534,6 @@
           <w:lang w:eastAsia="en-GB"/>
         </w:rPr>
       </w:pPr>
-      <w:proofErr w:type="spellStart"/>
-      <w:proofErr w:type="gramStart"/>
       <w:r>
         <w:rPr>
           <w:rFonts w:ascii="Courier New" w:eastAsia="Times New Roman" w:hAnsi="Courier New" w:cs="Courier New"/>
@@ -1746,9 +1541,17 @@
           <w:szCs w:val="21"/>
           <w:lang w:eastAsia="en-GB"/>
         </w:rPr>
-        <w:t>setattr</w:t>
-      </w:r>
-      <w:proofErr w:type="spellEnd"/>
+        <w:t>setattr(obj, "attr_name", value)</w:t>
+      </w:r>
+      <w:r>
+        <w:rPr>
+          <w:rFonts w:ascii="Times New Roman" w:eastAsia="Times New Roman" w:hAnsi="Times New Roman" w:cs="Times New Roman"/>
+          <w:sz w:val="28"/>
+          <w:szCs w:val="28"/>
+          <w:lang w:eastAsia="en-GB"/>
+        </w:rPr>
+        <w:t xml:space="preserve"> → sets </w:t>
+      </w:r>
       <w:r>
         <w:rPr>
           <w:rFonts w:ascii="Courier New" w:eastAsia="Times New Roman" w:hAnsi="Courier New" w:cs="Courier New"/>
@@ -1756,89 +1559,411 @@
           <w:szCs w:val="21"/>
           <w:lang w:eastAsia="en-GB"/>
         </w:rPr>
-        <w:t>(</w:t>
+        <w:t>obj.attr_name = value</w:t>
+      </w:r>
+    </w:p>
+    <w:p>
+      <w:pPr>
+        <w:tabs>
+          <w:tab w:val="left" w:pos="5460"/>
+        </w:tabs>
+        <w:rPr>
+          <w:b/>
+          <w:bCs/>
+          <w:sz w:val="36"/>
+          <w:szCs w:val="36"/>
+          <w:u w:val="single"/>
+        </w:rPr>
+      </w:pPr>
+      <w:r>
+        <w:rPr>
+          <w:b/>
+          <w:bCs/>
+          <w:sz w:val="36"/>
+          <w:szCs w:val="36"/>
+          <w:u w:val="single"/>
+        </w:rPr>
+        <w:t>Important, getattr/setattr can be used for methods too:</w:t>
+      </w:r>
+    </w:p>
+    <w:p>
+      <w:pPr>
+        <w:pStyle w:val="ListParagraph"/>
+        <w:numPr>
+          <w:ilvl w:val="0"/>
+          <w:numId w:val="7"/>
+        </w:numPr>
+        <w:tabs>
+          <w:tab w:val="left" w:pos="5460"/>
+        </w:tabs>
+        <w:rPr>
+          <w:sz w:val="28"/>
+          <w:szCs w:val="28"/>
+        </w:rPr>
+      </w:pPr>
+      <w:r>
+        <w:rPr>
+          <w:sz w:val="28"/>
+          <w:szCs w:val="28"/>
+        </w:rPr>
+        <w:t xml:space="preserve">Just put </w:t>
       </w:r>
       <w:proofErr w:type="spellStart"/>
+      <w:r>
+        <w:rPr>
+          <w:sz w:val="28"/>
+          <w:szCs w:val="28"/>
+        </w:rPr>
+        <w:t>paranthesis</w:t>
+      </w:r>
+      <w:proofErr w:type="spellEnd"/>
+      <w:r>
+        <w:rPr>
+          <w:sz w:val="28"/>
+          <w:szCs w:val="28"/>
+        </w:rPr>
+        <w:t xml:space="preserve"> after getattr(obj, method).</w:t>
+      </w:r>
+    </w:p>
+    <w:p>
+      <w:pPr>
+        <w:pStyle w:val="ListParagraph"/>
+        <w:numPr>
+          <w:ilvl w:val="0"/>
+          <w:numId w:val="7"/>
+        </w:numPr>
+        <w:tabs>
+          <w:tab w:val="left" w:pos="5460"/>
+        </w:tabs>
+        <w:rPr>
+          <w:sz w:val="28"/>
+          <w:szCs w:val="28"/>
+        </w:rPr>
+      </w:pPr>
+      <w:proofErr w:type="spellStart"/>
+      <w:r>
+        <w:rPr>
+          <w:sz w:val="28"/>
+          <w:szCs w:val="28"/>
+        </w:rPr>
+        <w:t>Ie</w:t>
+      </w:r>
+      <w:proofErr w:type="spellEnd"/>
+      <w:r>
+        <w:rPr>
+          <w:sz w:val="28"/>
+          <w:szCs w:val="28"/>
+        </w:rPr>
+        <w:t xml:space="preserve">: </w:t>
+      </w:r>
+      <w:r>
+        <w:rPr>
+          <w:rFonts w:ascii="Courier New" w:hAnsi="Courier New" w:cs="Courier New"/>
+          <w:color w:val="FF0000"/>
+          <w:sz w:val="28"/>
+          <w:szCs w:val="28"/>
+        </w:rPr>
+        <w:t xml:space="preserve">    getattr(obj, method)()</w:t>
+      </w:r>
+    </w:p>
+    <w:p>
+      <w:pPr>
+        <w:tabs>
+          <w:tab w:val="left" w:pos="5460"/>
+        </w:tabs>
+        <w:rPr>
+          <w:rFonts w:ascii="Courier New" w:hAnsi="Courier New" w:cs="Courier New"/>
+          <w:color w:val="FF0000"/>
+          <w:sz w:val="28"/>
+          <w:szCs w:val="28"/>
+        </w:rPr>
+      </w:pPr>
+    </w:p>
+    <w:p>
+      <w:pPr>
+        <w:tabs>
+          <w:tab w:val="left" w:pos="5460"/>
+        </w:tabs>
+        <w:rPr>
+          <w:rFonts w:ascii="Courier New" w:hAnsi="Courier New" w:cs="Courier New"/>
+          <w:color w:val="FF0000"/>
+          <w:sz w:val="28"/>
+          <w:szCs w:val="28"/>
+        </w:rPr>
+      </w:pPr>
+    </w:p>
+    <w:p>
+      <w:pPr>
+        <w:pStyle w:val="ListParagraph"/>
+        <w:numPr>
+          <w:ilvl w:val="0"/>
+          <w:numId w:val="7"/>
+        </w:numPr>
+        <w:tabs>
+          <w:tab w:val="left" w:pos="5460"/>
+        </w:tabs>
+        <w:rPr>
+          <w:sz w:val="28"/>
+          <w:szCs w:val="28"/>
+        </w:rPr>
+      </w:pPr>
+      <w:r>
+        <w:rPr>
+          <w:rFonts w:asciiTheme="majorHAnsi" w:hAnsiTheme="majorHAnsi" w:cstheme="majorHAnsi"/>
+          <w:color w:val="000000" w:themeColor="text1"/>
+          <w:sz w:val="28"/>
+          <w:szCs w:val="28"/>
+        </w:rPr>
+        <w:t xml:space="preserve">If Iterating through an object. If the object is a string, it will iterate through the characters. Therefor do: </w:t>
+      </w:r>
+      <w:r>
+        <w:rPr>
+          <w:rFonts w:asciiTheme="majorHAnsi" w:hAnsiTheme="majorHAnsi" w:cstheme="majorHAnsi"/>
+          <w:color w:val="FF0000"/>
+          <w:sz w:val="36"/>
+          <w:szCs w:val="36"/>
+        </w:rPr>
+        <w:t>[string]</w:t>
+      </w:r>
+      <w:r>
+        <w:rPr>
+          <w:rFonts w:ascii="Courier New" w:hAnsi="Courier New" w:cs="Courier New"/>
+          <w:color w:val="FF0000"/>
+          <w:sz w:val="36"/>
+          <w:szCs w:val="36"/>
+        </w:rPr>
+        <w:t xml:space="preserve"> </w:t>
+      </w:r>
+    </w:p>
+    <w:p>
+      <w:pPr>
+        <w:tabs>
+          <w:tab w:val="left" w:pos="5460"/>
+        </w:tabs>
+        <w:rPr>
+          <w:sz w:val="28"/>
+          <w:szCs w:val="28"/>
+        </w:rPr>
+      </w:pPr>
+    </w:p>
+    <w:p>
+      <w:pPr>
+        <w:tabs>
+          <w:tab w:val="left" w:pos="5460"/>
+        </w:tabs>
+        <w:rPr>
+          <w:b/>
+          <w:bCs/>
+          <w:sz w:val="36"/>
+          <w:szCs w:val="36"/>
+          <w:u w:val="single"/>
+        </w:rPr>
+      </w:pPr>
+      <w:r>
+        <w:rPr>
+          <w:b/>
+          <w:bCs/>
+          <w:sz w:val="36"/>
+          <w:szCs w:val="36"/>
+          <w:u w:val="single"/>
+        </w:rPr>
+        <w:t xml:space="preserve">.write() method: </w:t>
+      </w:r>
+    </w:p>
+    <w:p>
+      <w:pPr>
+        <w:pStyle w:val="ListParagraph"/>
+        <w:numPr>
+          <w:ilvl w:val="0"/>
+          <w:numId w:val="7"/>
+        </w:numPr>
+        <w:tabs>
+          <w:tab w:val="left" w:pos="5460"/>
+        </w:tabs>
+        <w:rPr>
+          <w:sz w:val="28"/>
+          <w:szCs w:val="28"/>
+        </w:rPr>
+      </w:pPr>
+      <w:r>
+        <w:rPr>
+          <w:sz w:val="28"/>
+          <w:szCs w:val="28"/>
+        </w:rPr>
+        <w:t>The method writes to file.</w:t>
+      </w:r>
+    </w:p>
+    <w:p>
+      <w:pPr>
+        <w:pStyle w:val="ListParagraph"/>
+        <w:numPr>
+          <w:ilvl w:val="0"/>
+          <w:numId w:val="7"/>
+        </w:numPr>
+        <w:tabs>
+          <w:tab w:val="left" w:pos="5460"/>
+        </w:tabs>
+        <w:rPr>
+          <w:sz w:val="28"/>
+          <w:szCs w:val="28"/>
+        </w:rPr>
+      </w:pPr>
+      <w:r>
+        <w:rPr>
+          <w:sz w:val="28"/>
+          <w:szCs w:val="28"/>
+        </w:rPr>
+        <w:t>But the result (</w:t>
+      </w:r>
+      <w:proofErr w:type="spellStart"/>
+      <w:proofErr w:type="gramStart"/>
+      <w:r>
+        <w:rPr>
+          <w:sz w:val="28"/>
+          <w:szCs w:val="28"/>
+        </w:rPr>
+        <w:t>ie</w:t>
+      </w:r>
+      <w:proofErr w:type="spellEnd"/>
       <w:proofErr w:type="gramEnd"/>
       <w:r>
         <w:rPr>
-          <w:rFonts w:ascii="Courier New" w:eastAsia="Times New Roman" w:hAnsi="Courier New" w:cs="Courier New"/>
-          <w:sz w:val="21"/>
-          <w:szCs w:val="21"/>
-          <w:lang w:eastAsia="en-GB"/>
-        </w:rPr>
-        <w:t>obj</w:t>
+          <w:sz w:val="28"/>
+          <w:szCs w:val="28"/>
+        </w:rPr>
+        <w:t xml:space="preserve"> if you save to variable) is the number of characters written to file </w:t>
+      </w:r>
+    </w:p>
+    <w:p>
+      <w:pPr>
+        <w:tabs>
+          <w:tab w:val="left" w:pos="5460"/>
+        </w:tabs>
+        <w:rPr>
+          <w:sz w:val="28"/>
+          <w:szCs w:val="28"/>
+        </w:rPr>
+      </w:pPr>
+    </w:p>
+    <w:p>
+      <w:pPr>
+        <w:tabs>
+          <w:tab w:val="left" w:pos="5460"/>
+        </w:tabs>
+        <w:rPr>
+          <w:sz w:val="28"/>
+          <w:szCs w:val="28"/>
+        </w:rPr>
+      </w:pPr>
+    </w:p>
+    <w:p>
+      <w:pPr>
+        <w:tabs>
+          <w:tab w:val="left" w:pos="5460"/>
+        </w:tabs>
+        <w:rPr>
+          <w:sz w:val="28"/>
+          <w:szCs w:val="28"/>
+        </w:rPr>
+      </w:pPr>
+    </w:p>
+    <w:p>
+      <w:pPr>
+        <w:tabs>
+          <w:tab w:val="left" w:pos="5460"/>
+        </w:tabs>
+        <w:rPr>
+          <w:b/>
+          <w:bCs/>
+          <w:sz w:val="40"/>
+          <w:szCs w:val="40"/>
+          <w:u w:val="single"/>
+        </w:rPr>
+      </w:pPr>
+      <w:r>
+        <w:rPr>
+          <w:b/>
+          <w:bCs/>
+          <w:sz w:val="40"/>
+          <w:szCs w:val="40"/>
+          <w:u w:val="single"/>
+        </w:rPr>
+        <w:lastRenderedPageBreak/>
+        <w:t>Using “self.”:</w:t>
+      </w:r>
+    </w:p>
+    <w:p>
+      <w:pPr>
+        <w:pStyle w:val="ListParagraph"/>
+        <w:numPr>
+          <w:ilvl w:val="0"/>
+          <w:numId w:val="7"/>
+        </w:numPr>
+        <w:tabs>
+          <w:tab w:val="left" w:pos="5460"/>
+        </w:tabs>
+        <w:rPr>
+          <w:sz w:val="28"/>
+          <w:szCs w:val="28"/>
+        </w:rPr>
+      </w:pPr>
+      <w:r>
+        <w:rPr>
+          <w:sz w:val="28"/>
+          <w:szCs w:val="28"/>
+        </w:rPr>
+        <w:t xml:space="preserve">Only need to “self.” a variable if </w:t>
+      </w:r>
+      <w:proofErr w:type="spellStart"/>
+      <w:proofErr w:type="gramStart"/>
+      <w:r>
+        <w:rPr>
+          <w:sz w:val="28"/>
+          <w:szCs w:val="28"/>
+        </w:rPr>
+        <w:t>its</w:t>
       </w:r>
       <w:proofErr w:type="spellEnd"/>
-      <w:r>
-        <w:rPr>
-          <w:rFonts w:ascii="Courier New" w:eastAsia="Times New Roman" w:hAnsi="Courier New" w:cs="Courier New"/>
-          <w:sz w:val="21"/>
-          <w:szCs w:val="21"/>
-          <w:lang w:eastAsia="en-GB"/>
-        </w:rPr>
-        <w:t>, "</w:t>
+      <w:proofErr w:type="gramEnd"/>
+      <w:r>
+        <w:rPr>
+          <w:sz w:val="28"/>
+          <w:szCs w:val="28"/>
+        </w:rPr>
+        <w:t xml:space="preserve"> used outside of that method. If </w:t>
       </w:r>
       <w:proofErr w:type="spellStart"/>
       <w:r>
         <w:rPr>
-          <w:rFonts w:ascii="Courier New" w:eastAsia="Times New Roman" w:hAnsi="Courier New" w:cs="Courier New"/>
-          <w:sz w:val="21"/>
-          <w:szCs w:val="21"/>
-          <w:lang w:eastAsia="en-GB"/>
-        </w:rPr>
-        <w:t>attr_name</w:t>
+          <w:sz w:val="28"/>
+          <w:szCs w:val="28"/>
+        </w:rPr>
+        <w:t>its</w:t>
       </w:r>
       <w:proofErr w:type="spellEnd"/>
       <w:r>
         <w:rPr>
-          <w:rFonts w:ascii="Courier New" w:eastAsia="Times New Roman" w:hAnsi="Courier New" w:cs="Courier New"/>
-          <w:sz w:val="21"/>
-          <w:szCs w:val="21"/>
-          <w:lang w:eastAsia="en-GB"/>
-        </w:rPr>
-        <w:t>", value)</w:t>
-      </w:r>
-      <w:r>
-        <w:rPr>
-          <w:rFonts w:ascii="Times New Roman" w:eastAsia="Times New Roman" w:hAnsi="Times New Roman" w:cs="Times New Roman"/>
-          <w:sz w:val="28"/>
-          <w:szCs w:val="28"/>
-          <w:lang w:eastAsia="en-GB"/>
-        </w:rPr>
-        <w:t xml:space="preserve"> → sets </w:t>
-      </w:r>
-      <w:proofErr w:type="spellStart"/>
-      <w:r>
-        <w:rPr>
-          <w:rFonts w:ascii="Courier New" w:eastAsia="Times New Roman" w:hAnsi="Courier New" w:cs="Courier New"/>
-          <w:sz w:val="21"/>
-          <w:szCs w:val="21"/>
-          <w:lang w:eastAsia="en-GB"/>
-        </w:rPr>
-        <w:t>obj.attr_name</w:t>
-      </w:r>
-      <w:proofErr w:type="spellEnd"/>
-      <w:r>
-        <w:rPr>
-          <w:rFonts w:ascii="Courier New" w:eastAsia="Times New Roman" w:hAnsi="Courier New" w:cs="Courier New"/>
-          <w:sz w:val="21"/>
-          <w:szCs w:val="21"/>
-          <w:lang w:eastAsia="en-GB"/>
-        </w:rPr>
-        <w:t xml:space="preserve"> = value</w:t>
-      </w:r>
-    </w:p>
-    <w:p>
-      <w:pPr>
-        <w:tabs>
-          <w:tab w:val="left" w:pos="5460"/>
-        </w:tabs>
-        <w:rPr>
-          <w:sz w:val="28"/>
-          <w:szCs w:val="28"/>
-        </w:rPr>
-      </w:pPr>
+          <w:sz w:val="28"/>
+          <w:szCs w:val="28"/>
+        </w:rPr>
+        <w:t xml:space="preserve"> only used inside that one </w:t>
+      </w:r>
+      <w:proofErr w:type="gramStart"/>
+      <w:r>
+        <w:rPr>
+          <w:sz w:val="28"/>
+          <w:szCs w:val="28"/>
+        </w:rPr>
+        <w:t>method</w:t>
+      </w:r>
+      <w:proofErr w:type="gramEnd"/>
+      <w:r>
+        <w:rPr>
+          <w:sz w:val="28"/>
+          <w:szCs w:val="28"/>
+        </w:rPr>
+        <w:t xml:space="preserve"> then can keep it without “self.” </w:t>
+      </w:r>
     </w:p>
     <w:sectPr>
       <w:pgSz w:w="11906" w:h="16838"/>
@@ -2375,6 +2500,118 @@
     </w:lvl>
   </w:abstractNum>
   <w:abstractNum w:abstractNumId="4" w15:restartNumberingAfterBreak="0">
+    <w:nsid w:val="659C6A4F"/>
+    <w:multiLevelType w:val="hybridMultilevel"/>
+    <w:tmpl w:val="DFB60EE8"/>
+    <w:lvl w:ilvl="0" w:tplc="6A04A78A">
+      <w:numFmt w:val="bullet"/>
+      <w:lvlText w:val="-"/>
+      <w:lvlJc w:val="left"/>
+      <w:pPr>
+        <w:ind w:left="720" w:hanging="360"/>
+      </w:pPr>
+      <w:rPr>
+        <w:rFonts w:ascii="Calibri" w:eastAsiaTheme="minorHAnsi" w:hAnsi="Calibri" w:cs="Calibri" w:hint="default"/>
+      </w:rPr>
+    </w:lvl>
+    <w:lvl w:ilvl="1" w:tplc="08090003" w:tentative="1">
+      <w:start w:val="1"/>
+      <w:numFmt w:val="bullet"/>
+      <w:lvlText w:val="o"/>
+      <w:lvlJc w:val="left"/>
+      <w:pPr>
+        <w:ind w:left="1440" w:hanging="360"/>
+      </w:pPr>
+      <w:rPr>
+        <w:rFonts w:ascii="Courier New" w:hAnsi="Courier New" w:cs="Courier New" w:hint="default"/>
+      </w:rPr>
+    </w:lvl>
+    <w:lvl w:ilvl="2" w:tplc="08090005" w:tentative="1">
+      <w:start w:val="1"/>
+      <w:numFmt w:val="bullet"/>
+      <w:lvlText w:val=""/>
+      <w:lvlJc w:val="left"/>
+      <w:pPr>
+        <w:ind w:left="2160" w:hanging="360"/>
+      </w:pPr>
+      <w:rPr>
+        <w:rFonts w:ascii="Wingdings" w:hAnsi="Wingdings" w:hint="default"/>
+      </w:rPr>
+    </w:lvl>
+    <w:lvl w:ilvl="3" w:tplc="08090001" w:tentative="1">
+      <w:start w:val="1"/>
+      <w:numFmt w:val="bullet"/>
+      <w:lvlText w:val=""/>
+      <w:lvlJc w:val="left"/>
+      <w:pPr>
+        <w:ind w:left="2880" w:hanging="360"/>
+      </w:pPr>
+      <w:rPr>
+        <w:rFonts w:ascii="Symbol" w:hAnsi="Symbol" w:hint="default"/>
+      </w:rPr>
+    </w:lvl>
+    <w:lvl w:ilvl="4" w:tplc="08090003" w:tentative="1">
+      <w:start w:val="1"/>
+      <w:numFmt w:val="bullet"/>
+      <w:lvlText w:val="o"/>
+      <w:lvlJc w:val="left"/>
+      <w:pPr>
+        <w:ind w:left="3600" w:hanging="360"/>
+      </w:pPr>
+      <w:rPr>
+        <w:rFonts w:ascii="Courier New" w:hAnsi="Courier New" w:cs="Courier New" w:hint="default"/>
+      </w:rPr>
+    </w:lvl>
+    <w:lvl w:ilvl="5" w:tplc="08090005" w:tentative="1">
+      <w:start w:val="1"/>
+      <w:numFmt w:val="bullet"/>
+      <w:lvlText w:val=""/>
+      <w:lvlJc w:val="left"/>
+      <w:pPr>
+        <w:ind w:left="4320" w:hanging="360"/>
+      </w:pPr>
+      <w:rPr>
+        <w:rFonts w:ascii="Wingdings" w:hAnsi="Wingdings" w:hint="default"/>
+      </w:rPr>
+    </w:lvl>
+    <w:lvl w:ilvl="6" w:tplc="08090001" w:tentative="1">
+      <w:start w:val="1"/>
+      <w:numFmt w:val="bullet"/>
+      <w:lvlText w:val=""/>
+      <w:lvlJc w:val="left"/>
+      <w:pPr>
+        <w:ind w:left="5040" w:hanging="360"/>
+      </w:pPr>
+      <w:rPr>
+        <w:rFonts w:ascii="Symbol" w:hAnsi="Symbol" w:hint="default"/>
+      </w:rPr>
+    </w:lvl>
+    <w:lvl w:ilvl="7" w:tplc="08090003" w:tentative="1">
+      <w:start w:val="1"/>
+      <w:numFmt w:val="bullet"/>
+      <w:lvlText w:val="o"/>
+      <w:lvlJc w:val="left"/>
+      <w:pPr>
+        <w:ind w:left="5760" w:hanging="360"/>
+      </w:pPr>
+      <w:rPr>
+        <w:rFonts w:ascii="Courier New" w:hAnsi="Courier New" w:cs="Courier New" w:hint="default"/>
+      </w:rPr>
+    </w:lvl>
+    <w:lvl w:ilvl="8" w:tplc="08090005" w:tentative="1">
+      <w:start w:val="1"/>
+      <w:numFmt w:val="bullet"/>
+      <w:lvlText w:val=""/>
+      <w:lvlJc w:val="left"/>
+      <w:pPr>
+        <w:ind w:left="6480" w:hanging="360"/>
+      </w:pPr>
+      <w:rPr>
+        <w:rFonts w:ascii="Wingdings" w:hAnsi="Wingdings" w:hint="default"/>
+      </w:rPr>
+    </w:lvl>
+  </w:abstractNum>
+  <w:abstractNum w:abstractNumId="5" w15:restartNumberingAfterBreak="0">
     <w:nsid w:val="69861656"/>
     <w:multiLevelType w:val="multilevel"/>
     <w:tmpl w:val="C89EE0FC"/>
@@ -2523,7 +2760,7 @@
       </w:rPr>
     </w:lvl>
   </w:abstractNum>
-  <w:abstractNum w:abstractNumId="5" w15:restartNumberingAfterBreak="0">
+  <w:abstractNum w:abstractNumId="6" w15:restartNumberingAfterBreak="0">
     <w:nsid w:val="6D9248A9"/>
     <w:multiLevelType w:val="multilevel"/>
     <w:tmpl w:val="C89EE0FC"/>
@@ -2685,10 +2922,13 @@
     <w:abstractNumId w:val="0"/>
   </w:num>
   <w:num w:numId="5" w16cid:durableId="653025004">
-    <w:abstractNumId w:val="4"/>
+    <w:abstractNumId w:val="5"/>
   </w:num>
   <w:num w:numId="6" w16cid:durableId="1514878425">
-    <w:abstractNumId w:val="5"/>
+    <w:abstractNumId w:val="6"/>
+  </w:num>
+  <w:num w:numId="7" w16cid:durableId="954024818">
+    <w:abstractNumId w:val="4"/>
   </w:num>
 </w:numbering>
 </file>

</xml_diff>